<commit_message>
success response code -> 0000
</commit_message>
<xml_diff>
--- a/doc/API.docx
+++ b/doc/API.docx
@@ -2562,9 +2562,14 @@
         <w:br/>
       </w:r>
       <w:r>
-        <w:t>/api</w:t>
+        <w:t>/</w:t>
+      </w:r>
+      <w:proofErr w:type="spellStart"/>
+      <w:r>
+        <w:t>api</w:t>
       </w:r>
       <w:bookmarkEnd w:id="2"/>
+      <w:proofErr w:type="spellEnd"/>
     </w:p>
     <w:p>
       <w:r>
@@ -2609,8 +2614,16 @@
         <w:rPr>
           <w:highlight w:val="yellow"/>
         </w:rPr>
-        <w:t>/json</w:t>
-      </w:r>
+        <w:t>/</w:t>
+      </w:r>
+      <w:proofErr w:type="spellStart"/>
+      <w:r>
+        <w:rPr>
+          <w:highlight w:val="yellow"/>
+        </w:rPr>
+        <w:t>json</w:t>
+      </w:r>
+      <w:proofErr w:type="spellEnd"/>
     </w:p>
     <w:p/>
     <w:p>
@@ -2754,6 +2767,7 @@
               </w:rPr>
               <w:t>必有</w:t>
             </w:r>
+            <w:proofErr w:type="spellStart"/>
             <w:r>
               <w:rPr>
                 <w:rFonts w:hint="eastAsia"/>
@@ -2761,6 +2775,7 @@
               </w:rPr>
               <w:t>errorMsg</w:t>
             </w:r>
+            <w:proofErr w:type="spellEnd"/>
             <w:r>
               <w:rPr>
                 <w:rFonts w:hint="eastAsia"/>
@@ -2788,7 +2803,15 @@
           </w:p>
           <w:p>
             <w:r>
-              <w:t xml:space="preserve">  “errorMsg”: “</w:t>
+              <w:t xml:space="preserve">  “</w:t>
+            </w:r>
+            <w:proofErr w:type="spellStart"/>
+            <w:r>
+              <w:t>errorMsg</w:t>
+            </w:r>
+            <w:proofErr w:type="spellEnd"/>
+            <w:r>
+              <w:t>”: “</w:t>
             </w:r>
             <w:r>
               <w:rPr>
@@ -2904,8 +2927,16 @@
               <w:rPr>
                 <w:rFonts w:hint="eastAsia"/>
               </w:rPr>
-              <w:t>某个函数（多为mysql</w:t>
-            </w:r>
+              <w:t>某个函数（多为</w:t>
+            </w:r>
+            <w:proofErr w:type="spellStart"/>
+            <w:r>
+              <w:rPr>
+                <w:rFonts w:hint="eastAsia"/>
+              </w:rPr>
+              <w:t>mysql</w:t>
+            </w:r>
+            <w:proofErr w:type="spellEnd"/>
             <w:r>
               <w:t>）</w:t>
             </w:r>
@@ -3065,11 +3096,6 @@
     </w:p>
     <w:p/>
     <w:p>
-      <w:pPr>
-        <w:rPr>
-          <w:rFonts w:hint="eastAsia"/>
-        </w:rPr>
-      </w:pPr>
       <w:r>
         <w:rPr>
           <w:rFonts w:hint="eastAsia"/>
@@ -3192,20 +3218,29 @@
           <w:b/>
           <w:color w:val="FF0000"/>
         </w:rPr>
-        <w:t>[A</w:t>
-      </w:r>
+        <w:t>[</w:t>
+      </w:r>
+      <w:proofErr w:type="spellStart"/>
       <w:r>
         <w:rPr>
           <w:b/>
           <w:color w:val="FF0000"/>
         </w:rPr>
-        <w:t>#xxx</w:t>
+        <w:t>A</w:t>
       </w:r>
       <w:r>
         <w:rPr>
           <w:b/>
           <w:color w:val="FF0000"/>
         </w:rPr>
+        <w:t>#xxx</w:t>
+      </w:r>
+      <w:proofErr w:type="spellEnd"/>
+      <w:r>
+        <w:rPr>
+          <w:b/>
+          <w:color w:val="FF0000"/>
+        </w:rPr>
         <w:t>]</w:t>
       </w:r>
       <w:r>
@@ -3233,7 +3268,21 @@
         <w:rPr>
           <w:rFonts w:hint="eastAsia"/>
         </w:rPr>
-        <w:t>类型为Bool(true/false), int, double, string, object(下一级对象)</w:t>
+        <w:t xml:space="preserve">类型为Bool(true/false), </w:t>
+      </w:r>
+      <w:proofErr w:type="spellStart"/>
+      <w:r>
+        <w:rPr>
+          <w:rFonts w:hint="eastAsia"/>
+        </w:rPr>
+        <w:t>int</w:t>
+      </w:r>
+      <w:proofErr w:type="spellEnd"/>
+      <w:r>
+        <w:rPr>
+          <w:rFonts w:hint="eastAsia"/>
+        </w:rPr>
+        <w:t>, double, string, object(下一级对象)</w:t>
       </w:r>
       <w:r>
         <w:t>, array</w:t>
@@ -3306,15 +3355,26 @@
         <w:rPr>
           <w:rFonts w:hint="eastAsia"/>
         </w:rPr>
-        <w:t>表示参数可选返回，并且xxx为boolean表达式，表示返回时的条件</w:t>
+        <w:t>表示参数可选返回，并且xxx为</w:t>
+      </w:r>
+      <w:proofErr w:type="spellStart"/>
+      <w:r>
+        <w:rPr>
+          <w:rFonts w:hint="eastAsia"/>
+        </w:rPr>
+        <w:t>boolean</w:t>
+      </w:r>
+      <w:proofErr w:type="spellEnd"/>
+      <w:r>
+        <w:rPr>
+          <w:rFonts w:hint="eastAsia"/>
+        </w:rPr>
+        <w:t>表达式，表示返回时的条件</w:t>
       </w:r>
     </w:p>
     <w:p>
       <w:pPr>
         <w:ind w:firstLine="420"/>
-        <w:rPr>
-          <w:rFonts w:hint="eastAsia"/>
-        </w:rPr>
       </w:pPr>
       <w:r>
         <w:rPr>
@@ -3353,7 +3413,21 @@
         <w:rPr>
           <w:rFonts w:hint="eastAsia"/>
         </w:rPr>
-        <w:t>在最末尾写注释，</w:t>
+        <w:t>在</w:t>
+      </w:r>
+      <w:proofErr w:type="gramStart"/>
+      <w:r>
+        <w:rPr>
+          <w:rFonts w:hint="eastAsia"/>
+        </w:rPr>
+        <w:t>最</w:t>
+      </w:r>
+      <w:proofErr w:type="gramEnd"/>
+      <w:r>
+        <w:rPr>
+          <w:rFonts w:hint="eastAsia"/>
+        </w:rPr>
+        <w:t>末尾写注释，</w:t>
       </w:r>
       <w:r>
         <w:rPr>
@@ -3409,9 +3483,17 @@
         <w:rPr>
           <w:rFonts w:hint="eastAsia"/>
         </w:rPr>
-        <w:t>/globalData</w:t>
+        <w:t>/</w:t>
+      </w:r>
+      <w:proofErr w:type="spellStart"/>
+      <w:r>
+        <w:rPr>
+          <w:rFonts w:hint="eastAsia"/>
+        </w:rPr>
+        <w:t>globalData</w:t>
       </w:r>
       <w:bookmarkEnd w:id="4"/>
+      <w:proofErr w:type="spellEnd"/>
     </w:p>
     <w:tbl>
       <w:tblPr>
@@ -3491,27 +3573,35 @@
             <w:tcW w:w="4148" w:type="dxa"/>
           </w:tcPr>
           <w:p>
-            <w:pPr>
-              <w:rPr>
-                <w:rFonts w:hint="eastAsia"/>
-              </w:rPr>
-            </w:pPr>
-            <w:r>
-              <w:rPr>
-                <w:rFonts w:hint="eastAsia"/>
-              </w:rPr>
-              <w:t>[S] siteName</w:t>
-            </w:r>
+            <w:r>
+              <w:rPr>
+                <w:rFonts w:hint="eastAsia"/>
+              </w:rPr>
+              <w:t xml:space="preserve">[S] </w:t>
+            </w:r>
+            <w:proofErr w:type="spellStart"/>
+            <w:r>
+              <w:rPr>
+                <w:rFonts w:hint="eastAsia"/>
+              </w:rPr>
+              <w:t>siteName</w:t>
+            </w:r>
+            <w:proofErr w:type="spellEnd"/>
           </w:p>
           <w:p>
             <w:r>
               <w:t xml:space="preserve">[B] </w:t>
             </w:r>
+            <w:proofErr w:type="spellStart"/>
             <w:r>
               <w:t>isO</w:t>
             </w:r>
             <w:r>
-              <w:t>pen --</w:t>
+              <w:t>pen</w:t>
+            </w:r>
+            <w:proofErr w:type="spellEnd"/>
+            <w:r>
+              <w:t xml:space="preserve"> --</w:t>
             </w:r>
             <w:r>
               <w:rPr>
@@ -3521,50 +3611,59 @@
             </w:r>
           </w:p>
           <w:p>
-            <w:pPr>
-              <w:rPr>
-                <w:rFonts w:hint="eastAsia"/>
-              </w:rPr>
-            </w:pPr>
-            <w:r>
-              <w:rPr>
-                <w:rFonts w:hint="eastAsia"/>
-              </w:rPr>
-              <w:t>[B] canRegister --站点是否能注册</w:t>
-            </w:r>
-          </w:p>
-          <w:p>
-            <w:pPr>
-              <w:rPr>
-                <w:rFonts w:hint="eastAsia"/>
-              </w:rPr>
-            </w:pPr>
-            <w:r>
-              <w:rPr>
-                <w:rFonts w:hint="eastAsia"/>
-              </w:rPr>
-              <w:t>[I] numberOfRegister</w:t>
+            <w:r>
+              <w:rPr>
+                <w:rFonts w:hint="eastAsia"/>
+              </w:rPr>
+              <w:t xml:space="preserve">[B] </w:t>
+            </w:r>
+            <w:proofErr w:type="spellStart"/>
+            <w:r>
+              <w:rPr>
+                <w:rFonts w:hint="eastAsia"/>
+              </w:rPr>
+              <w:t>canRegister</w:t>
+            </w:r>
+            <w:proofErr w:type="spellEnd"/>
+            <w:r>
+              <w:rPr>
+                <w:rFonts w:hint="eastAsia"/>
+              </w:rPr>
+              <w:t xml:space="preserve"> --站点是否能注册</w:t>
+            </w:r>
+          </w:p>
+          <w:p>
+            <w:r>
+              <w:rPr>
+                <w:rFonts w:hint="eastAsia"/>
+              </w:rPr>
+              <w:t xml:space="preserve">[I] </w:t>
+            </w:r>
+            <w:proofErr w:type="spellStart"/>
+            <w:r>
+              <w:rPr>
+                <w:rFonts w:hint="eastAsia"/>
+              </w:rPr>
+              <w:t>numberOfRegister</w:t>
             </w:r>
             <w:r>
               <w:t>ed</w:t>
             </w:r>
-            <w:bookmarkStart w:id="5" w:name="_GoBack"/>
-            <w:bookmarkEnd w:id="5"/>
             <w:r>
               <w:rPr>
                 <w:rFonts w:hint="eastAsia"/>
               </w:rPr>
               <w:t>User</w:t>
             </w:r>
-          </w:p>
-          <w:p>
-            <w:pPr>
-              <w:rPr>
-                <w:rFonts w:hint="eastAsia"/>
-              </w:rPr>
-            </w:pPr>
-            <w:r>
-              <w:t>[I] numberOfSignin</w:t>
+            <w:proofErr w:type="spellEnd"/>
+          </w:p>
+          <w:p>
+            <w:r>
+              <w:t xml:space="preserve">[I] </w:t>
+            </w:r>
+            <w:proofErr w:type="spellStart"/>
+            <w:r>
+              <w:t>numberOfSignin</w:t>
             </w:r>
             <w:r>
               <w:t>ed</w:t>
@@ -3572,6 +3671,7 @@
             <w:r>
               <w:t>User</w:t>
             </w:r>
+            <w:proofErr w:type="spellEnd"/>
           </w:p>
         </w:tc>
       </w:tr>
@@ -3668,7 +3768,21 @@
               <w:rPr>
                 <w:rFonts w:eastAsiaTheme="minorHAnsi"/>
               </w:rPr>
-              <w:t xml:space="preserve">  “result”: “success”,</w:t>
+              <w:t xml:space="preserve">  “result”: “</w:t>
+            </w:r>
+            <w:r>
+              <w:rPr>
+                <w:rFonts w:eastAsiaTheme="minorHAnsi"/>
+              </w:rPr>
+              <w:t>0000</w:t>
+            </w:r>
+            <w:bookmarkStart w:id="5" w:name="_GoBack"/>
+            <w:bookmarkEnd w:id="5"/>
+            <w:r>
+              <w:rPr>
+                <w:rFonts w:eastAsiaTheme="minorHAnsi"/>
+              </w:rPr>
+              <w:t>”,</w:t>
             </w:r>
           </w:p>
           <w:p>
@@ -3715,11 +3829,19 @@
               </w:rPr>
               <w:t>“</w:t>
             </w:r>
-            <w:r>
-              <w:rPr>
-                <w:rFonts w:eastAsiaTheme="minorHAnsi"/>
-              </w:rPr>
-              <w:t>siteName”: “</w:t>
+            <w:proofErr w:type="spellStart"/>
+            <w:r>
+              <w:rPr>
+                <w:rFonts w:eastAsiaTheme="minorHAnsi"/>
+              </w:rPr>
+              <w:t>siteName</w:t>
+            </w:r>
+            <w:proofErr w:type="spellEnd"/>
+            <w:r>
+              <w:rPr>
+                <w:rFonts w:eastAsiaTheme="minorHAnsi"/>
+              </w:rPr>
+              <w:t>”: “</w:t>
             </w:r>
             <w:r>
               <w:rPr>
@@ -3745,7 +3867,21 @@
               <w:rPr>
                 <w:rFonts w:eastAsiaTheme="minorHAnsi"/>
               </w:rPr>
-              <w:t>“isOpen”: true,</w:t>
+              <w:t>“</w:t>
+            </w:r>
+            <w:proofErr w:type="spellStart"/>
+            <w:r>
+              <w:rPr>
+                <w:rFonts w:eastAsiaTheme="minorHAnsi"/>
+              </w:rPr>
+              <w:t>isOpen</w:t>
+            </w:r>
+            <w:proofErr w:type="spellEnd"/>
+            <w:r>
+              <w:rPr>
+                <w:rFonts w:eastAsiaTheme="minorHAnsi"/>
+              </w:rPr>
+              <w:t>”: true,</w:t>
             </w:r>
           </w:p>
           <w:p>
@@ -3759,7 +3895,21 @@
               <w:rPr>
                 <w:rFonts w:eastAsiaTheme="minorHAnsi"/>
               </w:rPr>
-              <w:t>“canRegister”: true,</w:t>
+              <w:t>“</w:t>
+            </w:r>
+            <w:proofErr w:type="spellStart"/>
+            <w:r>
+              <w:rPr>
+                <w:rFonts w:eastAsiaTheme="minorHAnsi"/>
+              </w:rPr>
+              <w:t>canRegister</w:t>
+            </w:r>
+            <w:proofErr w:type="spellEnd"/>
+            <w:r>
+              <w:rPr>
+                <w:rFonts w:eastAsiaTheme="minorHAnsi"/>
+              </w:rPr>
+              <w:t>”: true,</w:t>
             </w:r>
           </w:p>
           <w:p>
@@ -3773,21 +3923,49 @@
               <w:rPr>
                 <w:rFonts w:eastAsiaTheme="minorHAnsi"/>
               </w:rPr>
-              <w:t>“numberOfRegisteredUser”: 2,</w:t>
+              <w:t>“</w:t>
+            </w:r>
+            <w:proofErr w:type="spellStart"/>
+            <w:r>
+              <w:rPr>
+                <w:rFonts w:eastAsiaTheme="minorHAnsi"/>
+              </w:rPr>
+              <w:t>numberOfRegisteredUser</w:t>
+            </w:r>
+            <w:proofErr w:type="spellEnd"/>
+            <w:r>
+              <w:rPr>
+                <w:rFonts w:eastAsiaTheme="minorHAnsi"/>
+              </w:rPr>
+              <w:t>”: 2,</w:t>
             </w:r>
           </w:p>
           <w:p>
             <w:pPr>
               <w:ind w:firstLine="420"/>
               <w:rPr>
-                <w:rFonts w:eastAsiaTheme="minorHAnsi" w:hint="eastAsia"/>
+                <w:rFonts w:eastAsiaTheme="minorHAnsi"/>
               </w:rPr>
             </w:pPr>
             <w:r>
               <w:rPr>
                 <w:rFonts w:eastAsiaTheme="minorHAnsi"/>
               </w:rPr>
-              <w:t>“numberOfSigninedUser”: 1</w:t>
+              <w:t>“</w:t>
+            </w:r>
+            <w:proofErr w:type="spellStart"/>
+            <w:r>
+              <w:rPr>
+                <w:rFonts w:eastAsiaTheme="minorHAnsi"/>
+              </w:rPr>
+              <w:t>numberOfSigninedUser</w:t>
+            </w:r>
+            <w:proofErr w:type="spellEnd"/>
+            <w:r>
+              <w:rPr>
+                <w:rFonts w:eastAsiaTheme="minorHAnsi"/>
+              </w:rPr>
+              <w:t>”: 1</w:t>
             </w:r>
           </w:p>
           <w:p>
@@ -3833,7 +4011,14 @@
         <w:rPr>
           <w:rFonts w:hint="eastAsia"/>
         </w:rPr>
-        <w:t>/session</w:t>
+        <w:t>/</w:t>
+      </w:r>
+      <w:proofErr w:type="spellStart"/>
+      <w:r>
+        <w:rPr>
+          <w:rFonts w:hint="eastAsia"/>
+        </w:rPr>
+        <w:t>session</w:t>
       </w:r>
       <w:r>
         <w:rPr>
@@ -3842,6 +4027,7 @@
         <w:t>Data</w:t>
       </w:r>
       <w:bookmarkEnd w:id="6"/>
+      <w:proofErr w:type="spellEnd"/>
     </w:p>
     <w:tbl>
       <w:tblPr>
@@ -3921,11 +4107,6 @@
             <w:tcW w:w="4148" w:type="dxa"/>
           </w:tcPr>
           <w:p>
-            <w:pPr>
-              <w:rPr>
-                <w:rFonts w:hint="eastAsia"/>
-              </w:rPr>
-            </w:pPr>
             <w:r>
               <w:rPr>
                 <w:b/>
@@ -3936,12 +4117,14 @@
             <w:r>
               <w:t xml:space="preserve"> </w:t>
             </w:r>
+            <w:proofErr w:type="spellStart"/>
             <w:r>
               <w:rPr>
                 <w:rFonts w:hint="eastAsia"/>
               </w:rPr>
               <w:t>signin</w:t>
             </w:r>
+            <w:proofErr w:type="spellEnd"/>
             <w:r>
               <w:t xml:space="preserve"> </w:t>
             </w:r>
@@ -3969,6 +4152,7 @@
             <w:r>
               <w:t xml:space="preserve">user </w:t>
             </w:r>
+            <w:proofErr w:type="gramStart"/>
             <w:r>
               <w:rPr>
                 <w:highlight w:val="yellow"/>
@@ -3981,11 +4165,20 @@
               </w:rPr>
               <w:t>?</w:t>
             </w:r>
+            <w:proofErr w:type="spellStart"/>
             <w:r>
               <w:rPr>
                 <w:highlight w:val="yellow"/>
               </w:rPr>
-              <w:t>signin==true</w:t>
+              <w:t>signin</w:t>
+            </w:r>
+            <w:proofErr w:type="spellEnd"/>
+            <w:proofErr w:type="gramEnd"/>
+            <w:r>
+              <w:rPr>
+                <w:highlight w:val="yellow"/>
+              </w:rPr>
+              <w:t>==true</w:t>
             </w:r>
             <w:r>
               <w:rPr>
@@ -4126,7 +4319,19 @@
               <w:rPr>
                 <w:rFonts w:eastAsiaTheme="minorHAnsi"/>
               </w:rPr>
-              <w:t>: “success”,</w:t>
+              <w:t>: “</w:t>
+            </w:r>
+            <w:r>
+              <w:rPr>
+                <w:rFonts w:eastAsiaTheme="minorHAnsi"/>
+              </w:rPr>
+              <w:t>0000</w:t>
+            </w:r>
+            <w:r>
+              <w:rPr>
+                <w:rFonts w:eastAsiaTheme="minorHAnsi"/>
+              </w:rPr>
+              <w:t>”,</w:t>
             </w:r>
           </w:p>
           <w:p>
@@ -4188,7 +4393,21 @@
               <w:rPr>
                 <w:rFonts w:eastAsiaTheme="minorHAnsi"/>
               </w:rPr>
-              <w:t xml:space="preserve">    “signin”: false</w:t>
+              <w:t xml:space="preserve">    “</w:t>
+            </w:r>
+            <w:proofErr w:type="spellStart"/>
+            <w:r>
+              <w:rPr>
+                <w:rFonts w:eastAsiaTheme="minorHAnsi"/>
+              </w:rPr>
+              <w:t>signin</w:t>
+            </w:r>
+            <w:proofErr w:type="spellEnd"/>
+            <w:r>
+              <w:rPr>
+                <w:rFonts w:eastAsiaTheme="minorHAnsi"/>
+              </w:rPr>
+              <w:t>”: false</w:t>
             </w:r>
           </w:p>
           <w:p>
@@ -4253,7 +4472,19 @@
               <w:rPr>
                 <w:rFonts w:eastAsiaTheme="minorHAnsi"/>
               </w:rPr>
-              <w:t xml:space="preserve">  “result”: “success”,</w:t>
+              <w:t xml:space="preserve">  “result”: “</w:t>
+            </w:r>
+            <w:r>
+              <w:rPr>
+                <w:rFonts w:eastAsiaTheme="minorHAnsi"/>
+              </w:rPr>
+              <w:t>0000</w:t>
+            </w:r>
+            <w:r>
+              <w:rPr>
+                <w:rFonts w:eastAsiaTheme="minorHAnsi"/>
+              </w:rPr>
+              <w:t>”,</w:t>
             </w:r>
           </w:p>
           <w:p>
@@ -4298,7 +4529,21 @@
               <w:rPr>
                 <w:rFonts w:eastAsiaTheme="minorHAnsi"/>
               </w:rPr>
-              <w:t xml:space="preserve">“signin”: </w:t>
+              <w:t>“</w:t>
+            </w:r>
+            <w:proofErr w:type="spellStart"/>
+            <w:r>
+              <w:rPr>
+                <w:rFonts w:eastAsiaTheme="minorHAnsi"/>
+              </w:rPr>
+              <w:t>signin</w:t>
+            </w:r>
+            <w:proofErr w:type="spellEnd"/>
+            <w:r>
+              <w:rPr>
+                <w:rFonts w:eastAsiaTheme="minorHAnsi"/>
+              </w:rPr>
+              <w:t xml:space="preserve">”: </w:t>
             </w:r>
             <w:r>
               <w:rPr>
@@ -4338,7 +4583,21 @@
               <w:rPr>
                 <w:rFonts w:eastAsiaTheme="minorHAnsi"/>
               </w:rPr>
-              <w:t>“uid”: 1,</w:t>
+              <w:t>“</w:t>
+            </w:r>
+            <w:proofErr w:type="spellStart"/>
+            <w:r>
+              <w:rPr>
+                <w:rFonts w:eastAsiaTheme="minorHAnsi"/>
+              </w:rPr>
+              <w:t>uid</w:t>
+            </w:r>
+            <w:proofErr w:type="spellEnd"/>
+            <w:r>
+              <w:rPr>
+                <w:rFonts w:eastAsiaTheme="minorHAnsi"/>
+              </w:rPr>
+              <w:t>”: 1,</w:t>
             </w:r>
           </w:p>
           <w:p>
@@ -4374,29 +4633,49 @@
               </w:rPr>
               <w:t>详见</w:t>
             </w:r>
-            <w:hyperlink w:anchor="_用户信息_/show" w:history="1">
-              <w:r>
-                <w:rPr>
-                  <w:rStyle w:val="a6"/>
-                  <w:rFonts w:eastAsiaTheme="minorHAnsi" w:hint="eastAsia"/>
-                </w:rPr>
-                <w:t>api/user</w:t>
-              </w:r>
-              <w:r>
-                <w:rPr>
-                  <w:rStyle w:val="a6"/>
-                  <w:rFonts w:eastAsiaTheme="minorHAnsi"/>
-                </w:rPr>
-                <w:t>/</w:t>
-              </w:r>
-              <w:r>
-                <w:rPr>
-                  <w:rStyle w:val="a6"/>
-                  <w:rFonts w:eastAsiaTheme="minorHAnsi" w:hint="eastAsia"/>
-                </w:rPr>
-                <w:t>show</w:t>
-              </w:r>
-            </w:hyperlink>
+            <w:r>
+              <w:fldChar w:fldCharType="begin"/>
+            </w:r>
+            <w:r>
+              <w:instrText xml:space="preserve"> HYPERLINK \l "_</w:instrText>
+            </w:r>
+            <w:r>
+              <w:instrText>用户信息</w:instrText>
+            </w:r>
+            <w:r>
+              <w:instrText xml:space="preserve">_/show" </w:instrText>
+            </w:r>
+            <w:r>
+              <w:fldChar w:fldCharType="separate"/>
+            </w:r>
+            <w:r>
+              <w:rPr>
+                <w:rStyle w:val="a6"/>
+                <w:rFonts w:eastAsiaTheme="minorHAnsi" w:hint="eastAsia"/>
+              </w:rPr>
+              <w:t>api/user</w:t>
+            </w:r>
+            <w:r>
+              <w:rPr>
+                <w:rStyle w:val="a6"/>
+                <w:rFonts w:eastAsiaTheme="minorHAnsi"/>
+              </w:rPr>
+              <w:t>/</w:t>
+            </w:r>
+            <w:r>
+              <w:rPr>
+                <w:rStyle w:val="a6"/>
+                <w:rFonts w:eastAsiaTheme="minorHAnsi" w:hint="eastAsia"/>
+              </w:rPr>
+              <w:t>show</w:t>
+            </w:r>
+            <w:r>
+              <w:rPr>
+                <w:rStyle w:val="a6"/>
+                <w:rFonts w:eastAsiaTheme="minorHAnsi"/>
+              </w:rPr>
+              <w:fldChar w:fldCharType="end"/>
+            </w:r>
           </w:p>
           <w:p>
             <w:pPr>
@@ -4576,11 +4855,6 @@
             </w:r>
           </w:p>
           <w:p>
-            <w:pPr>
-              <w:rPr>
-                <w:rFonts w:hint="eastAsia"/>
-              </w:rPr>
-            </w:pPr>
             <w:r>
               <w:rPr>
                 <w:rFonts w:hint="eastAsia"/>
@@ -4662,8 +4936,13 @@
               <w:t>[S]</w:t>
             </w:r>
             <w:r>
-              <w:t xml:space="preserve"> studentId</w:t>
-            </w:r>
+              <w:t xml:space="preserve"> </w:t>
+            </w:r>
+            <w:proofErr w:type="spellStart"/>
+            <w:r>
+              <w:t>studentId</w:t>
+            </w:r>
+            <w:proofErr w:type="spellEnd"/>
           </w:p>
         </w:tc>
         <w:tc>
@@ -4683,8 +4962,16 @@
               <w:rPr>
                 <w:rFonts w:hint="eastAsia"/>
               </w:rPr>
-              <w:t xml:space="preserve"> uid</w:t>
-            </w:r>
+              <w:t xml:space="preserve"> </w:t>
+            </w:r>
+            <w:proofErr w:type="spellStart"/>
+            <w:r>
+              <w:rPr>
+                <w:rFonts w:hint="eastAsia"/>
+              </w:rPr>
+              <w:t>uid</w:t>
+            </w:r>
+            <w:proofErr w:type="spellEnd"/>
             <w:r>
               <w:t xml:space="preserve"> --</w:t>
             </w:r>
@@ -4692,8 +4979,16 @@
               <w:rPr>
                 <w:rFonts w:hint="eastAsia"/>
               </w:rPr>
-              <w:t>注册成功的uid</w:t>
-            </w:r>
+              <w:t>注册成功的</w:t>
+            </w:r>
+            <w:proofErr w:type="spellStart"/>
+            <w:r>
+              <w:rPr>
+                <w:rFonts w:hint="eastAsia"/>
+              </w:rPr>
+              <w:t>uid</w:t>
+            </w:r>
+            <w:proofErr w:type="spellEnd"/>
           </w:p>
         </w:tc>
       </w:tr>
@@ -4762,11 +5057,6 @@
             <w:tcW w:w="4148" w:type="dxa"/>
           </w:tcPr>
           <w:p>
-            <w:pPr>
-              <w:rPr>
-                <w:rFonts w:hint="eastAsia"/>
-              </w:rPr>
-            </w:pPr>
             <w:r>
               <w:rPr>
                 <w:rFonts w:hint="eastAsia"/>
@@ -4807,7 +5097,15 @@
           </w:p>
           <w:p>
             <w:r>
-              <w:t xml:space="preserve">  “studentId”: “2014000000000”,</w:t>
+              <w:t xml:space="preserve">  “</w:t>
+            </w:r>
+            <w:proofErr w:type="spellStart"/>
+            <w:r>
+              <w:t>studentId</w:t>
+            </w:r>
+            <w:proofErr w:type="spellEnd"/>
+            <w:r>
+              <w:t>”: “2014000000000”,</w:t>
             </w:r>
           </w:p>
           <w:p>
@@ -4827,7 +5125,13 @@
           </w:p>
           <w:p>
             <w:r>
-              <w:t xml:space="preserve">  “result”: “success”,</w:t>
+              <w:t xml:space="preserve">  “result”: “</w:t>
+            </w:r>
+            <w:r>
+              <w:t>0000</w:t>
+            </w:r>
+            <w:r>
+              <w:t>”,</w:t>
             </w:r>
           </w:p>
           <w:p>
@@ -4839,11 +5143,16 @@
             <w:r>
               <w:t xml:space="preserve">    “</w:t>
             </w:r>
+            <w:proofErr w:type="spellStart"/>
             <w:r>
               <w:t>u</w:t>
             </w:r>
             <w:r>
-              <w:t>id”: 2</w:t>
+              <w:t>id</w:t>
+            </w:r>
+            <w:proofErr w:type="spellEnd"/>
+            <w:r>
+              <w:t>”: 2</w:t>
             </w:r>
           </w:p>
           <w:p>
@@ -4878,9 +5187,17 @@
         <w:rPr>
           <w:rFonts w:hint="eastAsia"/>
         </w:rPr>
-        <w:t>/signin</w:t>
+        <w:t>/</w:t>
+      </w:r>
+      <w:proofErr w:type="spellStart"/>
+      <w:r>
+        <w:rPr>
+          <w:rFonts w:hint="eastAsia"/>
+        </w:rPr>
+        <w:t>signin</w:t>
       </w:r>
       <w:bookmarkEnd w:id="9"/>
+      <w:proofErr w:type="spellEnd"/>
     </w:p>
     <w:tbl>
       <w:tblPr>
@@ -4954,11 +5271,6 @@
             <w:tcW w:w="4148" w:type="dxa"/>
           </w:tcPr>
           <w:p>
-            <w:pPr>
-              <w:rPr>
-                <w:rFonts w:hint="eastAsia"/>
-              </w:rPr>
-            </w:pPr>
             <w:r>
               <w:rPr>
                 <w:rFonts w:hint="eastAsia"/>
@@ -4975,11 +5287,6 @@
             </w:r>
           </w:p>
           <w:p>
-            <w:pPr>
-              <w:rPr>
-                <w:rFonts w:hint="eastAsia"/>
-              </w:rPr>
-            </w:pPr>
             <w:r>
               <w:rPr>
                 <w:b/>
@@ -5015,8 +5322,16 @@
               <w:rPr>
                 <w:rFonts w:hint="eastAsia"/>
               </w:rPr>
-              <w:t xml:space="preserve"> uid</w:t>
-            </w:r>
+              <w:t xml:space="preserve"> </w:t>
+            </w:r>
+            <w:proofErr w:type="spellStart"/>
+            <w:r>
+              <w:rPr>
+                <w:rFonts w:hint="eastAsia"/>
+              </w:rPr>
+              <w:t>uid</w:t>
+            </w:r>
+            <w:proofErr w:type="spellEnd"/>
           </w:p>
         </w:tc>
       </w:tr>
@@ -5085,11 +5400,6 @@
             <w:tcW w:w="4148" w:type="dxa"/>
           </w:tcPr>
           <w:p>
-            <w:pPr>
-              <w:rPr>
-                <w:rFonts w:hint="eastAsia"/>
-              </w:rPr>
-            </w:pPr>
             <w:r>
               <w:rPr>
                 <w:rFonts w:hint="eastAsia"/>
@@ -5130,7 +5440,13 @@
           </w:p>
           <w:p>
             <w:r>
-              <w:t xml:space="preserve">  “result”: “success”,</w:t>
+              <w:t xml:space="preserve">  “result”: “</w:t>
+            </w:r>
+            <w:r>
+              <w:t>0000</w:t>
+            </w:r>
+            <w:r>
+              <w:t>”,</w:t>
             </w:r>
           </w:p>
           <w:p>
@@ -5142,11 +5458,16 @@
             <w:r>
               <w:t xml:space="preserve">    “</w:t>
             </w:r>
+            <w:proofErr w:type="spellStart"/>
             <w:r>
               <w:t>u</w:t>
             </w:r>
             <w:r>
-              <w:t>id”: 2</w:t>
+              <w:t>id</w:t>
+            </w:r>
+            <w:proofErr w:type="spellEnd"/>
+            <w:r>
+              <w:t>”: 2</w:t>
             </w:r>
           </w:p>
           <w:p>
@@ -5162,15 +5483,9 @@
         </w:tc>
       </w:tr>
     </w:tbl>
+    <w:p/>
     <w:p>
       <w:pPr>
-        <w:rPr>
-          <w:rFonts w:hint="eastAsia"/>
-        </w:rPr>
-      </w:pPr>
-    </w:p>
-    <w:p>
-      <w:pPr>
         <w:pStyle w:val="3"/>
       </w:pPr>
       <w:bookmarkStart w:id="10" w:name="_Toc457320893"/>
@@ -5187,9 +5502,17 @@
         <w:rPr>
           <w:rFonts w:hint="eastAsia"/>
         </w:rPr>
-        <w:t>/signout</w:t>
+        <w:t>/</w:t>
+      </w:r>
+      <w:proofErr w:type="spellStart"/>
+      <w:r>
+        <w:rPr>
+          <w:rFonts w:hint="eastAsia"/>
+        </w:rPr>
+        <w:t>signout</w:t>
       </w:r>
       <w:bookmarkEnd w:id="10"/>
+      <w:proofErr w:type="spellEnd"/>
     </w:p>
     <w:tbl>
       <w:tblPr>
@@ -5348,15 +5671,18 @@
           </w:p>
           <w:p>
             <w:r>
-              <w:t xml:space="preserve">  “result”: “success”,</w:t>
-            </w:r>
-          </w:p>
-          <w:p>
-            <w:r>
-              <w:t xml:space="preserve">  “response”: </w:t>
-            </w:r>
-            <w:r>
-              <w:t>null</w:t>
+              <w:t xml:space="preserve">  “result”: “</w:t>
+            </w:r>
+            <w:r>
+              <w:t>0000</w:t>
+            </w:r>
+            <w:r>
+              <w:t>”,</w:t>
+            </w:r>
+          </w:p>
+          <w:p>
+            <w:r>
+              <w:t xml:space="preserve">  “response”: null</w:t>
             </w:r>
           </w:p>
           <w:p>
@@ -5367,36 +5693,30 @@
         </w:tc>
       </w:tr>
     </w:tbl>
+    <w:p/>
     <w:p>
       <w:pPr>
-        <w:rPr>
-          <w:rFonts w:hint="eastAsia"/>
-        </w:rPr>
-      </w:pPr>
-    </w:p>
-    <w:p>
-      <w:pPr>
         <w:pStyle w:val="3"/>
       </w:pPr>
-      <w:bookmarkStart w:id="11" w:name="_Toc457320894"/>
-      <w:bookmarkStart w:id="12" w:name="_用户信息_/show"/>
+      <w:bookmarkStart w:id="11" w:name="_用户信息_/show"/>
+      <w:bookmarkStart w:id="12" w:name="_Toc457320894"/>
+      <w:bookmarkEnd w:id="11"/>
+      <w:r>
+        <w:rPr>
+          <w:rFonts w:hint="eastAsia"/>
+        </w:rPr>
+        <w:t>用户信息</w:t>
+      </w:r>
+      <w:r>
+        <w:br/>
+      </w:r>
+      <w:r>
+        <w:rPr>
+          <w:rFonts w:hint="eastAsia"/>
+        </w:rPr>
+        <w:t>/show</w:t>
+      </w:r>
       <w:bookmarkEnd w:id="12"/>
-      <w:r>
-        <w:rPr>
-          <w:rFonts w:hint="eastAsia"/>
-        </w:rPr>
-        <w:t>用户信息</w:t>
-      </w:r>
-      <w:r>
-        <w:br/>
-      </w:r>
-      <w:r>
-        <w:rPr>
-          <w:rFonts w:hint="eastAsia"/>
-        </w:rPr>
-        <w:t>/show</w:t>
-      </w:r>
-      <w:bookmarkEnd w:id="11"/>
     </w:p>
     <w:tbl>
       <w:tblPr>
@@ -5482,8 +5802,16 @@
               <w:rPr>
                 <w:rFonts w:hint="eastAsia"/>
               </w:rPr>
-              <w:t xml:space="preserve"> uid</w:t>
-            </w:r>
+              <w:t xml:space="preserve"> </w:t>
+            </w:r>
+            <w:proofErr w:type="spellStart"/>
+            <w:r>
+              <w:rPr>
+                <w:rFonts w:hint="eastAsia"/>
+              </w:rPr>
+              <w:t>uid</w:t>
+            </w:r>
+            <w:proofErr w:type="spellEnd"/>
           </w:p>
         </w:tc>
         <w:tc>
@@ -5491,11 +5819,6 @@
             <w:tcW w:w="4148" w:type="dxa"/>
           </w:tcPr>
           <w:p>
-            <w:pPr>
-              <w:rPr>
-                <w:rFonts w:hint="eastAsia"/>
-              </w:rPr>
-            </w:pPr>
             <w:r>
               <w:rPr>
                 <w:rFonts w:hint="eastAsia"/>
@@ -5510,16 +5833,13 @@
               </w:rPr>
               <w:t xml:space="preserve"> </w:t>
             </w:r>
+            <w:proofErr w:type="spellStart"/>
             <w:r>
               <w:t>uid</w:t>
             </w:r>
-          </w:p>
-          <w:p>
-            <w:pPr>
-              <w:rPr>
-                <w:rFonts w:hint="eastAsia"/>
-              </w:rPr>
-            </w:pPr>
+            <w:proofErr w:type="spellEnd"/>
+          </w:p>
+          <w:p>
             <w:r>
               <w:rPr>
                 <w:b/>
@@ -5582,8 +5902,13 @@
               <w:t>[S]</w:t>
             </w:r>
             <w:r>
-              <w:t xml:space="preserve"> studentId</w:t>
-            </w:r>
+              <w:t xml:space="preserve"> </w:t>
+            </w:r>
+            <w:proofErr w:type="spellStart"/>
+            <w:r>
+              <w:t>studentId</w:t>
+            </w:r>
+            <w:proofErr w:type="spellEnd"/>
           </w:p>
           <w:p>
             <w:r>
@@ -5594,8 +5919,13 @@
               <w:t>[I]</w:t>
             </w:r>
             <w:r>
-              <w:t xml:space="preserve"> roleId</w:t>
-            </w:r>
+              <w:t xml:space="preserve"> </w:t>
+            </w:r>
+            <w:proofErr w:type="spellStart"/>
+            <w:r>
+              <w:t>roleId</w:t>
+            </w:r>
+            <w:proofErr w:type="spellEnd"/>
           </w:p>
           <w:p>
             <w:r>
@@ -5606,19 +5936,32 @@
               <w:t>[S]</w:t>
             </w:r>
             <w:r>
-              <w:t xml:space="preserve"> role</w:t>
+              <w:t xml:space="preserve"> </w:t>
+            </w:r>
+            <w:proofErr w:type="spellStart"/>
+            <w:r>
+              <w:t>role</w:t>
             </w:r>
             <w:r>
               <w:t>Name</w:t>
             </w:r>
+            <w:proofErr w:type="spellEnd"/>
             <w:r>
               <w:t xml:space="preserve"> --</w:t>
             </w:r>
-            <w:r>
-              <w:rPr>
-                <w:rFonts w:hint="eastAsia"/>
-              </w:rPr>
-              <w:t>roleId对应name</w:t>
+            <w:proofErr w:type="spellStart"/>
+            <w:r>
+              <w:rPr>
+                <w:rFonts w:hint="eastAsia"/>
+              </w:rPr>
+              <w:t>roleId</w:t>
+            </w:r>
+            <w:proofErr w:type="spellEnd"/>
+            <w:r>
+              <w:rPr>
+                <w:rFonts w:hint="eastAsia"/>
+              </w:rPr>
+              <w:t>对应name</w:t>
             </w:r>
           </w:p>
         </w:tc>
@@ -5688,11 +6031,6 @@
             <w:tcW w:w="4148" w:type="dxa"/>
           </w:tcPr>
           <w:p>
-            <w:pPr>
-              <w:rPr>
-                <w:rFonts w:hint="eastAsia"/>
-              </w:rPr>
-            </w:pPr>
             <w:r>
               <w:rPr>
                 <w:rFonts w:hint="eastAsia"/>
@@ -5702,7 +6040,15 @@
           </w:p>
           <w:p>
             <w:r>
-              <w:t xml:space="preserve">  “uid”: 2</w:t>
+              <w:t xml:space="preserve">  “</w:t>
+            </w:r>
+            <w:proofErr w:type="spellStart"/>
+            <w:r>
+              <w:t>uid</w:t>
+            </w:r>
+            <w:proofErr w:type="spellEnd"/>
+            <w:r>
+              <w:t>”: 2</w:t>
             </w:r>
           </w:p>
           <w:p>
@@ -5722,7 +6068,13 @@
           </w:p>
           <w:p>
             <w:r>
-              <w:t xml:space="preserve">  “result”: “success”,</w:t>
+              <w:t xml:space="preserve">  “result”: “</w:t>
+            </w:r>
+            <w:r>
+              <w:t>0000</w:t>
+            </w:r>
+            <w:r>
+              <w:t>”,</w:t>
             </w:r>
           </w:p>
           <w:p>
@@ -5738,7 +6090,15 @@
               <w:ind w:firstLineChars="100" w:firstLine="210"/>
             </w:pPr>
             <w:r>
-              <w:t xml:space="preserve">  “uid”: 2,</w:t>
+              <w:t xml:space="preserve">  “</w:t>
+            </w:r>
+            <w:proofErr w:type="spellStart"/>
+            <w:r>
+              <w:t>uid</w:t>
+            </w:r>
+            <w:proofErr w:type="spellEnd"/>
+            <w:r>
+              <w:t>”: 2,</w:t>
             </w:r>
           </w:p>
           <w:p>
@@ -5774,9 +6134,6 @@
           <w:p>
             <w:pPr>
               <w:ind w:firstLineChars="100" w:firstLine="210"/>
-              <w:rPr>
-                <w:rFonts w:hint="eastAsia"/>
-              </w:rPr>
             </w:pPr>
             <w:r>
               <w:t xml:space="preserve">  “gender”: 0,</w:t>
@@ -5790,7 +6147,15 @@
               <w:t xml:space="preserve">  </w:t>
             </w:r>
             <w:r>
-              <w:t>“studentId”: “2014000000000”,</w:t>
+              <w:t>“</w:t>
+            </w:r>
+            <w:proofErr w:type="spellStart"/>
+            <w:r>
+              <w:t>studentId</w:t>
+            </w:r>
+            <w:proofErr w:type="spellEnd"/>
+            <w:r>
+              <w:t>”: “2014000000000”,</w:t>
             </w:r>
           </w:p>
           <w:p>
@@ -5798,7 +6163,15 @@
               <w:ind w:firstLineChars="100" w:firstLine="210"/>
             </w:pPr>
             <w:r>
-              <w:t xml:space="preserve">  “roleId”: 4,</w:t>
+              <w:t xml:space="preserve">  “</w:t>
+            </w:r>
+            <w:proofErr w:type="spellStart"/>
+            <w:r>
+              <w:t>roleId</w:t>
+            </w:r>
+            <w:proofErr w:type="spellEnd"/>
+            <w:r>
+              <w:t>”: 4,</w:t>
             </w:r>
           </w:p>
           <w:p>
@@ -5806,7 +6179,15 @@
               <w:ind w:firstLine="420"/>
             </w:pPr>
             <w:r>
-              <w:t>“roleName”: “</w:t>
+              <w:t>“</w:t>
+            </w:r>
+            <w:proofErr w:type="spellStart"/>
+            <w:r>
+              <w:t>roleName</w:t>
+            </w:r>
+            <w:proofErr w:type="spellEnd"/>
+            <w:r>
+              <w:t>”: “</w:t>
             </w:r>
             <w:r>
               <w:rPr>
@@ -5834,13 +6215,7 @@
         </w:tc>
       </w:tr>
     </w:tbl>
-    <w:p>
-      <w:pPr>
-        <w:rPr>
-          <w:rFonts w:hint="eastAsia"/>
-        </w:rPr>
-      </w:pPr>
-    </w:p>
+    <w:p/>
     <w:p>
       <w:pPr>
         <w:pStyle w:val="3"/>
@@ -5968,23 +6343,7 @@
                   <w:b/>
                   <w:color w:val="FF0000"/>
                 </w:rPr>
-                <w:t>/api/us</w:t>
-              </w:r>
-              <w:r>
-                <w:rPr>
-                  <w:rStyle w:val="a6"/>
-                  <w:b/>
-                  <w:color w:val="FF0000"/>
-                </w:rPr>
-                <w:t>e</w:t>
-              </w:r>
-              <w:r>
-                <w:rPr>
-                  <w:rStyle w:val="a6"/>
-                  <w:b/>
-                  <w:color w:val="FF0000"/>
-                </w:rPr>
-                <w:t>r/show</w:t>
+                <w:t>/api/user/show</w:t>
               </w:r>
             </w:hyperlink>
             <w:r>
@@ -6075,7 +6434,13 @@
           </w:p>
           <w:p>
             <w:r>
-              <w:t xml:space="preserve">  “result”: “success”,</w:t>
+              <w:t xml:space="preserve">  “result”: “</w:t>
+            </w:r>
+            <w:r>
+              <w:t>0000</w:t>
+            </w:r>
+            <w:r>
+              <w:t>”,</w:t>
             </w:r>
           </w:p>
           <w:p>
@@ -6083,10 +6448,7 @@
               <w:t xml:space="preserve">  “response”: </w:t>
             </w:r>
             <w:r>
-              <w:t>[</w:t>
-            </w:r>
-            <w:r>
-              <w:t>{</w:t>
+              <w:t>[{</w:t>
             </w:r>
           </w:p>
           <w:p>
@@ -6094,24 +6456,20 @@
               <w:ind w:firstLineChars="100" w:firstLine="210"/>
             </w:pPr>
             <w:r>
-              <w:t xml:space="preserve">  “uid”: </w:t>
-            </w:r>
-            <w:r>
-              <w:t>1</w:t>
-            </w:r>
-            <w:r>
-              <w:t>,</w:t>
-            </w:r>
-          </w:p>
-          <w:p>
-            <w:r>
-              <w:t xml:space="preserve">    “username”: “</w:t>
-            </w:r>
-            <w:r>
-              <w:t>admin</w:t>
-            </w:r>
-            <w:r>
-              <w:t>”,</w:t>
+              <w:t xml:space="preserve">  “</w:t>
+            </w:r>
+            <w:proofErr w:type="spellStart"/>
+            <w:r>
+              <w:t>uid</w:t>
+            </w:r>
+            <w:proofErr w:type="spellEnd"/>
+            <w:r>
+              <w:t>”: 1,</w:t>
+            </w:r>
+          </w:p>
+          <w:p>
+            <w:r>
+              <w:t xml:space="preserve">    “username”: “admin”,</w:t>
             </w:r>
           </w:p>
           <w:p>
@@ -6119,19 +6477,7 @@
               <w:ind w:firstLineChars="100" w:firstLine="210"/>
             </w:pPr>
             <w:r>
-              <w:t xml:space="preserve">  “email”: “</w:t>
-            </w:r>
-            <w:r>
-              <w:t>admin</w:t>
-            </w:r>
-            <w:r>
-              <w:t>@</w:t>
-            </w:r>
-            <w:r>
-              <w:t>admin</w:t>
-            </w:r>
-            <w:r>
-              <w:t>.com”,</w:t>
+              <w:t xml:space="preserve">  “email”: “admin@admin.com”,</w:t>
             </w:r>
           </w:p>
           <w:p>
@@ -6140,28 +6486,6 @@
             </w:r>
             <w:r>
               <w:t>14785236901</w:t>
-            </w:r>
-            <w:r>
-              <w:t>”,</w:t>
-            </w:r>
-          </w:p>
-          <w:p>
-            <w:pPr>
-              <w:ind w:firstLineChars="100" w:firstLine="210"/>
-              <w:rPr>
-                <w:rFonts w:hint="eastAsia"/>
-              </w:rPr>
-            </w:pPr>
-            <w:r>
-              <w:t xml:space="preserve">  “gender”: 0,</w:t>
-            </w:r>
-          </w:p>
-          <w:p>
-            <w:r>
-              <w:t xml:space="preserve">    “studentId”: “2014</w:t>
-            </w:r>
-            <w:r>
-              <w:t>111111111</w:t>
             </w:r>
             <w:r>
               <w:t>”,</w:t>
@@ -6172,7 +6496,42 @@
               <w:ind w:firstLineChars="100" w:firstLine="210"/>
             </w:pPr>
             <w:r>
-              <w:t xml:space="preserve">  “roleId”: </w:t>
+              <w:t xml:space="preserve">  “gender”: 0,</w:t>
+            </w:r>
+          </w:p>
+          <w:p>
+            <w:r>
+              <w:t xml:space="preserve">    “</w:t>
+            </w:r>
+            <w:proofErr w:type="spellStart"/>
+            <w:r>
+              <w:t>studentId</w:t>
+            </w:r>
+            <w:proofErr w:type="spellEnd"/>
+            <w:r>
+              <w:t>”: “2014</w:t>
+            </w:r>
+            <w:r>
+              <w:t>111111111</w:t>
+            </w:r>
+            <w:r>
+              <w:t>”,</w:t>
+            </w:r>
+          </w:p>
+          <w:p>
+            <w:pPr>
+              <w:ind w:firstLineChars="100" w:firstLine="210"/>
+            </w:pPr>
+            <w:r>
+              <w:t xml:space="preserve">  “</w:t>
+            </w:r>
+            <w:proofErr w:type="spellStart"/>
+            <w:r>
+              <w:t>roleId</w:t>
+            </w:r>
+            <w:proofErr w:type="spellEnd"/>
+            <w:r>
+              <w:t xml:space="preserve">”: </w:t>
             </w:r>
             <w:r>
               <w:t>1</w:t>
@@ -6186,7 +6545,15 @@
               <w:ind w:firstLine="420"/>
             </w:pPr>
             <w:r>
-              <w:t>“roleName”: “</w:t>
+              <w:t>“</w:t>
+            </w:r>
+            <w:proofErr w:type="spellStart"/>
+            <w:r>
+              <w:t>roleName</w:t>
+            </w:r>
+            <w:proofErr w:type="spellEnd"/>
+            <w:r>
+              <w:t>”: “</w:t>
             </w:r>
             <w:r>
               <w:rPr>
@@ -6203,10 +6570,7 @@
               <w:ind w:firstLineChars="100" w:firstLine="210"/>
             </w:pPr>
             <w:r>
-              <w:t>}</w:t>
-            </w:r>
-            <w:r>
-              <w:t>,</w:t>
+              <w:t>},</w:t>
             </w:r>
           </w:p>
           <w:p>
@@ -6222,7 +6586,15 @@
               <w:ind w:firstLineChars="100" w:firstLine="210"/>
             </w:pPr>
             <w:r>
-              <w:t xml:space="preserve">  “uid”: 2,</w:t>
+              <w:t xml:space="preserve">  “</w:t>
+            </w:r>
+            <w:proofErr w:type="spellStart"/>
+            <w:r>
+              <w:t>uid</w:t>
+            </w:r>
+            <w:proofErr w:type="spellEnd"/>
+            <w:r>
+              <w:t>”: 2,</w:t>
             </w:r>
           </w:p>
           <w:p>
@@ -6246,9 +6618,6 @@
           <w:p>
             <w:pPr>
               <w:ind w:firstLineChars="100" w:firstLine="210"/>
-              <w:rPr>
-                <w:rFonts w:hint="eastAsia"/>
-              </w:rPr>
             </w:pPr>
             <w:r>
               <w:t xml:space="preserve">  “gender”: 0,</w:t>
@@ -6256,7 +6625,15 @@
           </w:p>
           <w:p>
             <w:r>
-              <w:t xml:space="preserve">    “studentId”: “2014000000000”,</w:t>
+              <w:t xml:space="preserve">    “</w:t>
+            </w:r>
+            <w:proofErr w:type="spellStart"/>
+            <w:r>
+              <w:t>studentId</w:t>
+            </w:r>
+            <w:proofErr w:type="spellEnd"/>
+            <w:r>
+              <w:t>”: “2014000000000”,</w:t>
             </w:r>
           </w:p>
           <w:p>
@@ -6264,7 +6641,15 @@
               <w:ind w:firstLineChars="100" w:firstLine="210"/>
             </w:pPr>
             <w:r>
-              <w:t xml:space="preserve">  “roleId”: 4,</w:t>
+              <w:t xml:space="preserve">  “</w:t>
+            </w:r>
+            <w:proofErr w:type="spellStart"/>
+            <w:r>
+              <w:t>roleId</w:t>
+            </w:r>
+            <w:proofErr w:type="spellEnd"/>
+            <w:r>
+              <w:t>”: 4,</w:t>
             </w:r>
           </w:p>
           <w:p>
@@ -6272,7 +6657,15 @@
               <w:ind w:firstLine="420"/>
             </w:pPr>
             <w:r>
-              <w:t>“roleName”: “</w:t>
+              <w:t>“</w:t>
+            </w:r>
+            <w:proofErr w:type="spellStart"/>
+            <w:r>
+              <w:t>roleName</w:t>
+            </w:r>
+            <w:proofErr w:type="spellEnd"/>
+            <w:r>
+              <w:t>”: “</w:t>
             </w:r>
             <w:r>
               <w:rPr>
@@ -6289,10 +6682,7 @@
               <w:ind w:firstLineChars="100" w:firstLine="210"/>
             </w:pPr>
             <w:r>
-              <w:t>}</w:t>
-            </w:r>
-            <w:r>
-              <w:t>]</w:t>
+              <w:t>}]</w:t>
             </w:r>
           </w:p>
           <w:p>
@@ -6303,13 +6693,7 @@
         </w:tc>
       </w:tr>
     </w:tbl>
-    <w:p>
-      <w:pPr>
-        <w:rPr>
-          <w:rFonts w:hint="eastAsia"/>
-        </w:rPr>
-      </w:pPr>
-    </w:p>
+    <w:p/>
     <w:p>
       <w:pPr>
         <w:pStyle w:val="2"/>
@@ -8452,7 +8836,7 @@
 </file>
 
 <file path=customXml/itemProps1.xml><?xml version="1.0" encoding="utf-8"?>
-<ds:datastoreItem xmlns:ds="http://schemas.openxmlformats.org/officeDocument/2006/customXml" ds:itemID="{E12F8969-DFAC-47F9-A302-01A64196EE43}">
+<ds:datastoreItem xmlns:ds="http://schemas.openxmlformats.org/officeDocument/2006/customXml" ds:itemID="{2ACD7A18-CCA3-4393-9E1F-E5FBDD9AC5C9}">
   <ds:schemaRefs>
     <ds:schemaRef ds:uri="http://schemas.openxmlformats.org/officeDocument/2006/bibliography"/>
   </ds:schemaRefs>

</xml_diff>

<commit_message>
doc update course list
</commit_message>
<xml_diff>
--- a/doc/API.docx
+++ b/doc/API.docx
@@ -4028,13 +4028,7 @@
         </w:tc>
       </w:tr>
     </w:tbl>
-    <w:p>
-      <w:pPr>
-        <w:rPr>
-          <w:rFonts w:hint="eastAsia"/>
-        </w:rPr>
-      </w:pPr>
-    </w:p>
+    <w:p/>
     <w:p>
       <w:pPr>
         <w:pStyle w:val="3"/>
@@ -6516,7 +6510,9 @@
         </w:rPr>
         <w:t>/list</w:t>
       </w:r>
+      <w:bookmarkStart w:id="13" w:name="_GoBack"/>
       <w:bookmarkEnd w:id="12"/>
+      <w:bookmarkEnd w:id="13"/>
     </w:p>
     <w:tbl>
       <w:tblPr>
@@ -6605,7 +6601,13 @@
               <w:t xml:space="preserve"> username</w:t>
             </w:r>
             <w:r>
-              <w:t xml:space="preserve"> (?)</w:t>
+              <w:t xml:space="preserve"> </w:t>
+            </w:r>
+            <w:r>
+              <w:rPr>
+                <w:highlight w:val="yellow"/>
+              </w:rPr>
+              <w:t>(?)</w:t>
             </w:r>
           </w:p>
           <w:p>
@@ -6625,15 +6627,16 @@
             </w:r>
             <w:proofErr w:type="spellEnd"/>
             <w:r>
-              <w:t xml:space="preserve"> (?)</w:t>
-            </w:r>
-          </w:p>
-          <w:p>
-            <w:pPr>
-              <w:rPr>
-                <w:rFonts w:hint="eastAsia"/>
-              </w:rPr>
-            </w:pPr>
+              <w:t xml:space="preserve"> </w:t>
+            </w:r>
+            <w:r>
+              <w:rPr>
+                <w:highlight w:val="yellow"/>
+              </w:rPr>
+              <w:t>(?)</w:t>
+            </w:r>
+          </w:p>
+          <w:p>
             <w:r>
               <w:rPr>
                 <w:b/>
@@ -6669,6 +6672,7 @@
             <w:r>
               <w:rPr>
                 <w:rFonts w:hint="eastAsia"/>
+                <w:highlight w:val="yellow"/>
               </w:rPr>
               <w:t>(?)</w:t>
             </w:r>
@@ -6785,11 +6789,6 @@
             <w:tcW w:w="4148" w:type="dxa"/>
           </w:tcPr>
           <w:p>
-            <w:pPr>
-              <w:rPr>
-                <w:rFonts w:hint="eastAsia"/>
-              </w:rPr>
-            </w:pPr>
             <w:r>
               <w:rPr>
                 <w:rFonts w:hint="eastAsia"/>
@@ -7167,7 +7166,7 @@
       <w:pPr>
         <w:pStyle w:val="2"/>
       </w:pPr>
-      <w:bookmarkStart w:id="13" w:name="_Toc457320896"/>
+      <w:bookmarkStart w:id="14" w:name="_Toc457320896"/>
       <w:r>
         <w:rPr>
           <w:rFonts w:hint="eastAsia"/>
@@ -7431,9 +7430,6 @@
           <w:p>
             <w:pPr>
               <w:ind w:firstLine="420"/>
-              <w:rPr>
-                <w:rFonts w:hint="eastAsia"/>
-              </w:rPr>
             </w:pPr>
             <w:r>
               <w:t>},</w:t>
@@ -7452,10 +7448,7 @@
               <w:ind w:firstLine="420"/>
             </w:pPr>
             <w:r>
-              <w:t xml:space="preserve">  “rid”</w:t>
-            </w:r>
-            <w:r>
-              <w:t xml:space="preserve">: </w:t>
+              <w:t xml:space="preserve">  “rid”: </w:t>
             </w:r>
             <w:r>
               <w:rPr>
@@ -7487,9 +7480,6 @@
           <w:p>
             <w:pPr>
               <w:ind w:firstLine="420"/>
-              <w:rPr>
-                <w:rFonts w:hint="eastAsia"/>
-              </w:rPr>
             </w:pPr>
             <w:r>
               <w:t>},</w:t>
@@ -7508,10 +7498,7 @@
               <w:ind w:firstLine="420"/>
             </w:pPr>
             <w:r>
-              <w:t xml:space="preserve">  “rid”</w:t>
-            </w:r>
-            <w:r>
-              <w:t xml:space="preserve">: </w:t>
+              <w:t xml:space="preserve">  “rid”: </w:t>
             </w:r>
             <w:r>
               <w:rPr>
@@ -7543,9 +7530,6 @@
           <w:p>
             <w:pPr>
               <w:ind w:firstLine="420"/>
-              <w:rPr>
-                <w:rFonts w:hint="eastAsia"/>
-              </w:rPr>
             </w:pPr>
             <w:r>
               <w:t>},</w:t>
@@ -7564,10 +7548,7 @@
               <w:ind w:firstLine="420"/>
             </w:pPr>
             <w:r>
-              <w:t xml:space="preserve">  “rid”</w:t>
-            </w:r>
-            <w:r>
-              <w:t xml:space="preserve">: </w:t>
+              <w:t xml:space="preserve">  “rid”: </w:t>
             </w:r>
             <w:r>
               <w:rPr>
@@ -7599,20 +7580,12 @@
           <w:p>
             <w:pPr>
               <w:ind w:firstLine="420"/>
-              <w:rPr>
-                <w:rFonts w:hint="eastAsia"/>
-              </w:rPr>
             </w:pPr>
             <w:r>
               <w:t>}</w:t>
             </w:r>
           </w:p>
           <w:p>
-            <w:pPr>
-              <w:rPr>
-                <w:rFonts w:hint="eastAsia"/>
-              </w:rPr>
-            </w:pPr>
             <w:r>
               <w:t xml:space="preserve">  ]</w:t>
             </w:r>
@@ -7663,15 +7636,9 @@
         </w:tc>
       </w:tr>
     </w:tbl>
+    <w:p/>
     <w:p>
       <w:pPr>
-        <w:rPr>
-          <w:rFonts w:hint="eastAsia"/>
-        </w:rPr>
-      </w:pPr>
-    </w:p>
-    <w:p>
-      <w:pPr>
         <w:pStyle w:val="2"/>
       </w:pPr>
       <w:r>
@@ -7688,28 +7655,6 @@
           <w:rFonts w:hint="eastAsia"/>
         </w:rPr>
         <w:t>/course</w:t>
-      </w:r>
-      <w:bookmarkEnd w:id="13"/>
-    </w:p>
-    <w:p>
-      <w:pPr>
-        <w:pStyle w:val="3"/>
-      </w:pPr>
-      <w:bookmarkStart w:id="14" w:name="_Toc457320897"/>
-      <w:r>
-        <w:rPr>
-          <w:rFonts w:hint="eastAsia"/>
-        </w:rPr>
-        <w:t>课程列表</w:t>
-      </w:r>
-      <w:r>
-        <w:br/>
-      </w:r>
-      <w:r>
-        <w:rPr>
-          <w:rFonts w:hint="eastAsia"/>
-        </w:rPr>
-        <w:t>/list</w:t>
       </w:r>
       <w:bookmarkEnd w:id="14"/>
     </w:p>
@@ -7717,12 +7662,12 @@
       <w:pPr>
         <w:pStyle w:val="3"/>
       </w:pPr>
-      <w:bookmarkStart w:id="15" w:name="_Toc457320898"/>
-      <w:r>
-        <w:rPr>
-          <w:rFonts w:hint="eastAsia"/>
-        </w:rPr>
-        <w:t>课程详情</w:t>
+      <w:bookmarkStart w:id="15" w:name="_Toc457320897"/>
+      <w:r>
+        <w:rPr>
+          <w:rFonts w:hint="eastAsia"/>
+        </w:rPr>
+        <w:t>课程列表</w:t>
       </w:r>
       <w:r>
         <w:br/>
@@ -7731,7 +7676,7 @@
         <w:rPr>
           <w:rFonts w:hint="eastAsia"/>
         </w:rPr>
-        <w:t>/show</w:t>
+        <w:t>/list</w:t>
       </w:r>
       <w:bookmarkEnd w:id="15"/>
     </w:p>
@@ -7807,41 +7752,93 @@
             <w:tcW w:w="4148" w:type="dxa"/>
           </w:tcPr>
           <w:p>
+            <w:pPr>
+              <w:rPr>
+                <w:rFonts w:hint="eastAsia"/>
+              </w:rPr>
+            </w:pPr>
             <w:r>
               <w:rPr>
                 <w:rFonts w:hint="eastAsia"/>
                 <w:b/>
                 <w:color w:val="FF0000"/>
               </w:rPr>
-              <w:t>[I]</w:t>
-            </w:r>
-            <w:r>
-              <w:rPr>
-                <w:rFonts w:hint="eastAsia"/>
-              </w:rPr>
-              <w:t xml:space="preserve"> </w:t>
-            </w:r>
-            <w:proofErr w:type="spellStart"/>
-            <w:r>
-              <w:rPr>
-                <w:rFonts w:hint="eastAsia"/>
-              </w:rPr>
-              <w:t>cid</w:t>
-            </w:r>
-            <w:proofErr w:type="spellEnd"/>
-          </w:p>
-        </w:tc>
-        <w:tc>
-          <w:tcPr>
-            <w:tcW w:w="4148" w:type="dxa"/>
-          </w:tcPr>
-          <w:p>
-            <w:r>
-              <w:rPr>
-                <w:rFonts w:hint="eastAsia"/>
+              <w:t>[</w:t>
+            </w:r>
+            <w:r>
+              <w:rPr>
                 <w:b/>
                 <w:color w:val="FF0000"/>
               </w:rPr>
+              <w:t>S</w:t>
+            </w:r>
+            <w:r>
+              <w:rPr>
+                <w:rFonts w:hint="eastAsia"/>
+                <w:b/>
+                <w:color w:val="FF0000"/>
+              </w:rPr>
+              <w:t>]</w:t>
+            </w:r>
+            <w:r>
+              <w:rPr>
+                <w:rFonts w:hint="eastAsia"/>
+              </w:rPr>
+              <w:t xml:space="preserve"> </w:t>
+            </w:r>
+            <w:proofErr w:type="spellStart"/>
+            <w:r>
+              <w:rPr>
+                <w:rFonts w:hint="eastAsia"/>
+              </w:rPr>
+              <w:t>ownerId</w:t>
+            </w:r>
+            <w:proofErr w:type="spellEnd"/>
+            <w:r>
+              <w:t xml:space="preserve"> </w:t>
+            </w:r>
+            <w:r>
+              <w:rPr>
+                <w:highlight w:val="yellow"/>
+              </w:rPr>
+              <w:t>(?)</w:t>
+            </w:r>
+          </w:p>
+          <w:p>
+            <w:pPr>
+              <w:rPr>
+                <w:rFonts w:hint="eastAsia"/>
+              </w:rPr>
+            </w:pPr>
+            <w:r>
+              <w:rPr>
+                <w:b/>
+                <w:color w:val="FF0000"/>
+              </w:rPr>
+              <w:t>[S]</w:t>
+            </w:r>
+            <w:r>
+              <w:t xml:space="preserve"> name </w:t>
+            </w:r>
+            <w:r>
+              <w:rPr>
+                <w:highlight w:val="yellow"/>
+              </w:rPr>
+              <w:t>(?)</w:t>
+            </w:r>
+          </w:p>
+        </w:tc>
+        <w:tc>
+          <w:tcPr>
+            <w:tcW w:w="4148" w:type="dxa"/>
+          </w:tcPr>
+          <w:p>
+            <w:r>
+              <w:rPr>
+                <w:rFonts w:hint="eastAsia"/>
+                <w:b/>
+                <w:color w:val="FF0000"/>
+              </w:rPr>
               <w:t>[I]</w:t>
             </w:r>
             <w:r>
@@ -7860,11 +7857,6 @@
             <w:proofErr w:type="spellEnd"/>
           </w:p>
           <w:p>
-            <w:pPr>
-              <w:rPr>
-                <w:rFonts w:hint="eastAsia"/>
-              </w:rPr>
-            </w:pPr>
             <w:r>
               <w:rPr>
                 <w:rFonts w:hint="eastAsia"/>
@@ -8038,36 +8030,68 @@
             </w:r>
             <w:proofErr w:type="spellStart"/>
             <w:r>
+              <w:t>ownerId</w:t>
+            </w:r>
+            <w:proofErr w:type="spellEnd"/>
+            <w:r>
+              <w:t>”: “”,</w:t>
+            </w:r>
+          </w:p>
+          <w:p>
+            <w:r>
+              <w:t xml:space="preserve">  “name”: “”</w:t>
+            </w:r>
+          </w:p>
+          <w:p>
+            <w:r>
+              <w:t>}</w:t>
+            </w:r>
+          </w:p>
+        </w:tc>
+        <w:tc>
+          <w:tcPr>
+            <w:tcW w:w="4148" w:type="dxa"/>
+          </w:tcPr>
+          <w:p>
+            <w:r>
+              <w:t>{</w:t>
+            </w:r>
+          </w:p>
+          <w:p>
+            <w:r>
+              <w:t xml:space="preserve">  “result”: “0000”,</w:t>
+            </w:r>
+          </w:p>
+          <w:p>
+            <w:r>
+              <w:t xml:space="preserve">  “response”: </w:t>
+            </w:r>
+            <w:r>
+              <w:t>[</w:t>
+            </w:r>
+          </w:p>
+          <w:p>
+            <w:pPr>
+              <w:ind w:firstLineChars="100" w:firstLine="210"/>
+            </w:pPr>
+            <w:r>
+              <w:t>{</w:t>
+            </w:r>
+          </w:p>
+          <w:p>
+            <w:pPr>
+              <w:ind w:firstLine="420"/>
+            </w:pPr>
+            <w:r>
+              <w:t>“</w:t>
+            </w:r>
+            <w:proofErr w:type="spellStart"/>
+            <w:r>
               <w:t>cid</w:t>
             </w:r>
             <w:proofErr w:type="spellEnd"/>
             <w:r>
-              <w:t>”: 1</w:t>
-            </w:r>
-          </w:p>
-          <w:p>
-            <w:r>
-              <w:t>}</w:t>
-            </w:r>
-          </w:p>
-        </w:tc>
-        <w:tc>
-          <w:tcPr>
-            <w:tcW w:w="4148" w:type="dxa"/>
-          </w:tcPr>
-          <w:p>
-            <w:r>
-              <w:t>{</w:t>
-            </w:r>
-          </w:p>
-          <w:p>
-            <w:r>
-              <w:t xml:space="preserve">  “result”: “0000”,</w:t>
-            </w:r>
-          </w:p>
-          <w:p>
-            <w:r>
-              <w:t xml:space="preserve">  “response”: {</w:t>
+              <w:t>”: 1,</w:t>
             </w:r>
           </w:p>
           <w:p>
@@ -8079,11 +8103,30 @@
             </w:r>
             <w:proofErr w:type="spellStart"/>
             <w:r>
-              <w:t>cid</w:t>
+              <w:t>ownerId</w:t>
             </w:r>
             <w:proofErr w:type="spellEnd"/>
             <w:r>
-              <w:t>”: 1</w:t>
+              <w:t>”: 1,</w:t>
+            </w:r>
+          </w:p>
+          <w:p>
+            <w:pPr>
+              <w:ind w:firstLine="420"/>
+            </w:pPr>
+            <w:r>
+              <w:t>“</w:t>
+            </w:r>
+            <w:proofErr w:type="spellStart"/>
+            <w:r>
+              <w:t>createTime</w:t>
+            </w:r>
+            <w:proofErr w:type="spellEnd"/>
+            <w:r>
+              <w:t xml:space="preserve">”: </w:t>
+            </w:r>
+            <w:r>
+              <w:t>1469762207</w:t>
             </w:r>
             <w:r>
               <w:t>,</w:t>
@@ -8098,11 +8141,17 @@
             </w:r>
             <w:proofErr w:type="spellStart"/>
             <w:r>
-              <w:t>ownerId</w:t>
+              <w:t>updateTime</w:t>
             </w:r>
             <w:proofErr w:type="spellEnd"/>
             <w:r>
-              <w:t>”: 1,</w:t>
+              <w:t xml:space="preserve">”: </w:t>
+            </w:r>
+            <w:r>
+              <w:t>1469762207</w:t>
+            </w:r>
+            <w:r>
+              <w:t>,</w:t>
             </w:r>
           </w:p>
           <w:p>
@@ -8110,97 +8159,50 @@
               <w:ind w:firstLine="420"/>
             </w:pPr>
             <w:r>
+              <w:t>“name”: “first class”,</w:t>
+            </w:r>
+          </w:p>
+          <w:p>
+            <w:pPr>
+              <w:ind w:firstLine="420"/>
+            </w:pPr>
+            <w:r>
+              <w:t>“content”: “</w:t>
+            </w:r>
+            <w:r>
+              <w:rPr>
+                <w:rFonts w:hint="eastAsia"/>
+              </w:rPr>
+              <w:t>example</w:t>
+            </w:r>
+            <w:r>
+              <w:t>”,</w:t>
+            </w:r>
+          </w:p>
+          <w:p>
+            <w:pPr>
+              <w:ind w:firstLine="420"/>
+            </w:pPr>
+            <w:r>
               <w:t>“</w:t>
             </w:r>
             <w:proofErr w:type="spellStart"/>
             <w:r>
-              <w:t>createTime</w:t>
+              <w:t>visibiliry</w:t>
             </w:r>
             <w:proofErr w:type="spellEnd"/>
             <w:r>
-              <w:t xml:space="preserve">”: </w:t>
-            </w:r>
-            <w:r>
-              <w:t>1469762207</w:t>
-            </w:r>
-            <w:r>
-              <w:t>,</w:t>
-            </w:r>
-          </w:p>
-          <w:p>
-            <w:pPr>
-              <w:ind w:firstLine="420"/>
-            </w:pPr>
-            <w:r>
-              <w:t>“</w:t>
-            </w:r>
-            <w:proofErr w:type="spellStart"/>
-            <w:r>
-              <w:t>updateTime</w:t>
-            </w:r>
-            <w:proofErr w:type="spellEnd"/>
-            <w:r>
-              <w:t xml:space="preserve">”: </w:t>
-            </w:r>
-            <w:r>
-              <w:t>1469762207</w:t>
-            </w:r>
-            <w:r>
-              <w:t>,</w:t>
-            </w:r>
-          </w:p>
-          <w:p>
-            <w:pPr>
-              <w:ind w:firstLine="420"/>
-            </w:pPr>
-            <w:r>
-              <w:t>“name”: “first class”,</w:t>
-            </w:r>
-          </w:p>
-          <w:p>
-            <w:pPr>
-              <w:ind w:firstLine="420"/>
-            </w:pPr>
-            <w:r>
-              <w:t>“content”: “</w:t>
-            </w:r>
-            <w:r>
-              <w:rPr>
-                <w:rFonts w:hint="eastAsia"/>
-              </w:rPr>
-              <w:t>example</w:t>
-            </w:r>
-            <w:r>
-              <w:t>”</w:t>
-            </w:r>
-            <w:r>
-              <w:t>,</w:t>
-            </w:r>
-          </w:p>
-          <w:p>
-            <w:pPr>
-              <w:ind w:firstLine="420"/>
-            </w:pPr>
-            <w:r>
-              <w:t>“</w:t>
-            </w:r>
-            <w:proofErr w:type="spellStart"/>
-            <w:r>
-              <w:t>visibiliry</w:t>
-            </w:r>
-            <w:proofErr w:type="spellEnd"/>
-            <w:r>
               <w:t>”: true</w:t>
             </w:r>
           </w:p>
           <w:p>
-            <w:pPr>
-              <w:rPr>
-                <w:rFonts w:hint="eastAsia"/>
-              </w:rPr>
-            </w:pPr>
             <w:r>
               <w:t xml:space="preserve">  }</w:t>
+            </w:r>
+          </w:p>
+          <w:p>
+            <w:r>
+              <w:t xml:space="preserve">  ]</w:t>
             </w:r>
           </w:p>
           <w:p>
@@ -8244,9 +8246,6 @@
                 <w:numId w:val="8"/>
               </w:numPr>
               <w:ind w:firstLineChars="0"/>
-              <w:rPr>
-                <w:rFonts w:hint="eastAsia"/>
-              </w:rPr>
             </w:pPr>
             <w:r>
               <w:t>visibility</w:t>
@@ -8255,13 +8254,7 @@
               <w:rPr>
                 <w:rFonts w:hint="eastAsia"/>
               </w:rPr>
-              <w:t>传出</w:t>
-            </w:r>
-            <w:r>
-              <w:rPr>
-                <w:rFonts w:hint="eastAsia"/>
-              </w:rPr>
-              <w:t>为bool，数据库存储为</w:t>
+              <w:t>传出为bool，数据库存储为</w:t>
             </w:r>
             <w:proofErr w:type="spellStart"/>
             <w:r>
@@ -8328,20 +8321,52 @@
               <w:rPr>
                 <w:rFonts w:hint="eastAsia"/>
               </w:rPr>
-              <w:t>为1</w:t>
-            </w:r>
-            <w:r>
-              <w:rPr>
-                <w:rFonts w:hint="eastAsia"/>
-              </w:rPr>
-              <w:t>可看见</w:t>
-            </w:r>
-            <w:r>
-              <w:rPr>
-                <w:rFonts w:hint="eastAsia"/>
-              </w:rPr>
-              <w:t>visibility为false</w:t>
-            </w:r>
+              <w:t>为1可看见visibility为false的课程</w:t>
+            </w:r>
+          </w:p>
+          <w:p>
+            <w:r>
+              <w:rPr>
+                <w:rFonts w:hint="eastAsia"/>
+              </w:rPr>
+              <w:t>当前登录用户</w:t>
+            </w:r>
+            <w:proofErr w:type="spellStart"/>
+            <w:r>
+              <w:rPr>
+                <w:rFonts w:hint="eastAsia"/>
+              </w:rPr>
+              <w:t>roleId</w:t>
+            </w:r>
+            <w:proofErr w:type="spellEnd"/>
+            <w:r>
+              <w:rPr>
+                <w:rFonts w:hint="eastAsia"/>
+              </w:rPr>
+              <w:t>为2可看见visibility为false且</w:t>
+            </w:r>
+            <w:proofErr w:type="spellStart"/>
+            <w:r>
+              <w:rPr>
+                <w:rFonts w:hint="eastAsia"/>
+              </w:rPr>
+              <w:t>ownerId</w:t>
+            </w:r>
+            <w:proofErr w:type="spellEnd"/>
+            <w:r>
+              <w:rPr>
+                <w:rFonts w:hint="eastAsia"/>
+              </w:rPr>
+              <w:t>为当前</w:t>
+            </w:r>
+            <w:proofErr w:type="spellStart"/>
+            <w:r>
+              <w:rPr>
+                <w:rFonts w:hint="eastAsia"/>
+              </w:rPr>
+              <w:t>uid</w:t>
+            </w:r>
+            <w:proofErr w:type="spellEnd"/>
             <w:r>
               <w:rPr>
                 <w:rFonts w:hint="eastAsia"/>
@@ -8352,79 +8377,6 @@
           <w:p>
             <w:pPr>
               <w:rPr>
-                <w:rFonts w:hint="eastAsia"/>
-              </w:rPr>
-            </w:pPr>
-            <w:r>
-              <w:rPr>
-                <w:rFonts w:hint="eastAsia"/>
-              </w:rPr>
-              <w:t>当前登录用户</w:t>
-            </w:r>
-            <w:proofErr w:type="spellStart"/>
-            <w:r>
-              <w:rPr>
-                <w:rFonts w:hint="eastAsia"/>
-              </w:rPr>
-              <w:t>roleId</w:t>
-            </w:r>
-            <w:proofErr w:type="spellEnd"/>
-            <w:r>
-              <w:rPr>
-                <w:rFonts w:hint="eastAsia"/>
-              </w:rPr>
-              <w:t>为</w:t>
-            </w:r>
-            <w:r>
-              <w:rPr>
-                <w:rFonts w:hint="eastAsia"/>
-              </w:rPr>
-              <w:t>2</w:t>
-            </w:r>
-            <w:r>
-              <w:rPr>
-                <w:rFonts w:hint="eastAsia"/>
-              </w:rPr>
-              <w:t>可看见visibility为false</w:t>
-            </w:r>
-            <w:r>
-              <w:rPr>
-                <w:rFonts w:hint="eastAsia"/>
-              </w:rPr>
-              <w:t>且</w:t>
-            </w:r>
-            <w:proofErr w:type="spellStart"/>
-            <w:r>
-              <w:rPr>
-                <w:rFonts w:hint="eastAsia"/>
-              </w:rPr>
-              <w:t>ownerId</w:t>
-            </w:r>
-            <w:proofErr w:type="spellEnd"/>
-            <w:r>
-              <w:rPr>
-                <w:rFonts w:hint="eastAsia"/>
-              </w:rPr>
-              <w:t>为当前</w:t>
-            </w:r>
-            <w:proofErr w:type="spellStart"/>
-            <w:r>
-              <w:rPr>
-                <w:rFonts w:hint="eastAsia"/>
-              </w:rPr>
-              <w:t>uid</w:t>
-            </w:r>
-            <w:proofErr w:type="spellEnd"/>
-            <w:r>
-              <w:rPr>
-                <w:rFonts w:hint="eastAsia"/>
-              </w:rPr>
-              <w:t>的课程</w:t>
-            </w:r>
-          </w:p>
-          <w:p>
-            <w:pPr>
-              <w:rPr>
                 <w:rFonts w:eastAsiaTheme="minorHAnsi"/>
               </w:rPr>
             </w:pPr>
@@ -8432,19 +8384,7 @@
               <w:rPr>
                 <w:rFonts w:hint="eastAsia"/>
               </w:rPr>
-              <w:t>其他</w:t>
-            </w:r>
-            <w:r>
-              <w:rPr>
-                <w:rFonts w:hint="eastAsia"/>
-              </w:rPr>
-              <w:t>可</w:t>
-            </w:r>
-            <w:r>
-              <w:rPr>
-                <w:rFonts w:hint="eastAsia"/>
-              </w:rPr>
-              <w:t>看见visibility为true</w:t>
+              <w:t>其他可看见visibility为true</w:t>
             </w:r>
           </w:p>
         </w:tc>
@@ -8461,12 +8401,12 @@
       <w:pPr>
         <w:pStyle w:val="3"/>
       </w:pPr>
-      <w:bookmarkStart w:id="16" w:name="_Toc457320899"/>
-      <w:r>
-        <w:rPr>
-          <w:rFonts w:hint="eastAsia"/>
-        </w:rPr>
-        <w:t>新建课程</w:t>
+      <w:bookmarkStart w:id="16" w:name="_Toc457320898"/>
+      <w:r>
+        <w:rPr>
+          <w:rFonts w:hint="eastAsia"/>
+        </w:rPr>
+        <w:t>课程详情</w:t>
       </w:r>
       <w:r>
         <w:br/>
@@ -8475,7 +8415,7 @@
         <w:rPr>
           <w:rFonts w:hint="eastAsia"/>
         </w:rPr>
-        <w:t>/new</w:t>
+        <w:t>/show</w:t>
       </w:r>
       <w:bookmarkEnd w:id="16"/>
     </w:p>
@@ -8553,67 +8493,149 @@
           <w:p>
             <w:r>
               <w:rPr>
+                <w:rFonts w:hint="eastAsia"/>
                 <w:b/>
                 <w:color w:val="FF0000"/>
               </w:rPr>
-              <w:t>[S]</w:t>
-            </w:r>
-            <w:r>
-              <w:t xml:space="preserve"> name</w:t>
-            </w:r>
-          </w:p>
-          <w:p>
-            <w:r>
-              <w:rPr>
+              <w:t>[I]</w:t>
+            </w:r>
+            <w:r>
+              <w:rPr>
+                <w:rFonts w:hint="eastAsia"/>
+              </w:rPr>
+              <w:t xml:space="preserve"> </w:t>
+            </w:r>
+            <w:proofErr w:type="spellStart"/>
+            <w:r>
+              <w:rPr>
+                <w:rFonts w:hint="eastAsia"/>
+              </w:rPr>
+              <w:t>cid</w:t>
+            </w:r>
+            <w:proofErr w:type="spellEnd"/>
+          </w:p>
+        </w:tc>
+        <w:tc>
+          <w:tcPr>
+            <w:tcW w:w="4148" w:type="dxa"/>
+          </w:tcPr>
+          <w:p>
+            <w:r>
+              <w:rPr>
+                <w:rFonts w:hint="eastAsia"/>
                 <w:b/>
                 <w:color w:val="FF0000"/>
               </w:rPr>
-              <w:t>[S]</w:t>
-            </w:r>
-            <w:r>
-              <w:t xml:space="preserve"> content</w:t>
-            </w:r>
-          </w:p>
-          <w:p>
-            <w:r>
-              <w:rPr>
+              <w:t>[I]</w:t>
+            </w:r>
+            <w:r>
+              <w:rPr>
+                <w:rFonts w:hint="eastAsia"/>
+              </w:rPr>
+              <w:t xml:space="preserve"> </w:t>
+            </w:r>
+            <w:proofErr w:type="spellStart"/>
+            <w:r>
+              <w:rPr>
+                <w:rFonts w:hint="eastAsia"/>
+              </w:rPr>
+              <w:t>cid</w:t>
+            </w:r>
+            <w:proofErr w:type="spellEnd"/>
+          </w:p>
+          <w:p>
+            <w:r>
+              <w:rPr>
+                <w:rFonts w:hint="eastAsia"/>
                 <w:b/>
                 <w:color w:val="FF0000"/>
               </w:rPr>
-              <w:t>[B]</w:t>
-            </w:r>
-            <w:r>
-              <w:t xml:space="preserve"> visibility</w:t>
-            </w:r>
-          </w:p>
-        </w:tc>
-        <w:tc>
-          <w:tcPr>
-            <w:tcW w:w="4148" w:type="dxa"/>
-          </w:tcPr>
-          <w:p>
-            <w:r>
-              <w:rPr>
-                <w:rFonts w:hint="eastAsia"/>
+              <w:t>[I]</w:t>
+            </w:r>
+            <w:r>
+              <w:rPr>
+                <w:rFonts w:hint="eastAsia"/>
+              </w:rPr>
+              <w:t xml:space="preserve"> </w:t>
+            </w:r>
+            <w:proofErr w:type="spellStart"/>
+            <w:r>
+              <w:rPr>
+                <w:rFonts w:hint="eastAsia"/>
+              </w:rPr>
+              <w:t>ownerId</w:t>
+            </w:r>
+            <w:proofErr w:type="spellEnd"/>
+          </w:p>
+          <w:p>
+            <w:r>
+              <w:rPr>
                 <w:b/>
                 <w:color w:val="FF0000"/>
               </w:rPr>
               <w:t>[I]</w:t>
             </w:r>
             <w:r>
-              <w:rPr>
-                <w:rFonts w:hint="eastAsia"/>
-              </w:rPr>
               <w:t xml:space="preserve"> </w:t>
             </w:r>
             <w:proofErr w:type="spellStart"/>
             <w:r>
-              <w:rPr>
-                <w:rFonts w:hint="eastAsia"/>
-              </w:rPr>
-              <w:t>cid</w:t>
+              <w:t>createTime</w:t>
             </w:r>
             <w:proofErr w:type="spellEnd"/>
+          </w:p>
+          <w:p>
+            <w:r>
+              <w:rPr>
+                <w:b/>
+                <w:color w:val="FF0000"/>
+              </w:rPr>
+              <w:t>[I]</w:t>
+            </w:r>
+            <w:r>
+              <w:t xml:space="preserve"> </w:t>
+            </w:r>
+            <w:proofErr w:type="spellStart"/>
+            <w:r>
+              <w:t>updateTime</w:t>
+            </w:r>
+            <w:proofErr w:type="spellEnd"/>
+          </w:p>
+          <w:p>
+            <w:r>
+              <w:rPr>
+                <w:b/>
+                <w:color w:val="FF0000"/>
+              </w:rPr>
+              <w:t>[S]</w:t>
+            </w:r>
+            <w:r>
+              <w:t xml:space="preserve"> name</w:t>
+            </w:r>
+          </w:p>
+          <w:p>
+            <w:r>
+              <w:rPr>
+                <w:b/>
+                <w:color w:val="FF0000"/>
+              </w:rPr>
+              <w:t>[S]</w:t>
+            </w:r>
+            <w:r>
+              <w:t xml:space="preserve"> content</w:t>
+            </w:r>
+          </w:p>
+          <w:p>
+            <w:r>
+              <w:rPr>
+                <w:b/>
+                <w:color w:val="FF0000"/>
+              </w:rPr>
+              <w:t>[B]</w:t>
+            </w:r>
+            <w:r>
+              <w:t xml:space="preserve"> visibility</w:t>
+            </w:r>
           </w:p>
         </w:tc>
       </w:tr>
@@ -8691,64 +8713,166 @@
           </w:p>
           <w:p>
             <w:r>
-              <w:t xml:space="preserve">  “name”: “first class”,</w:t>
-            </w:r>
-          </w:p>
-          <w:p>
-            <w:r>
-              <w:t xml:space="preserve">  “content”: “example</w:t>
+              <w:t xml:space="preserve">  “</w:t>
+            </w:r>
+            <w:proofErr w:type="spellStart"/>
+            <w:r>
+              <w:t>cid</w:t>
+            </w:r>
+            <w:proofErr w:type="spellEnd"/>
+            <w:r>
+              <w:t>”: 1</w:t>
+            </w:r>
+          </w:p>
+          <w:p>
+            <w:r>
+              <w:t>}</w:t>
+            </w:r>
+          </w:p>
+        </w:tc>
+        <w:tc>
+          <w:tcPr>
+            <w:tcW w:w="4148" w:type="dxa"/>
+          </w:tcPr>
+          <w:p>
+            <w:r>
+              <w:t>{</w:t>
+            </w:r>
+          </w:p>
+          <w:p>
+            <w:r>
+              <w:t xml:space="preserve">  “result”: “0000”,</w:t>
+            </w:r>
+          </w:p>
+          <w:p>
+            <w:r>
+              <w:t xml:space="preserve">  “response”: {</w:t>
+            </w:r>
+          </w:p>
+          <w:p>
+            <w:pPr>
+              <w:ind w:firstLine="420"/>
+            </w:pPr>
+            <w:r>
+              <w:t>“</w:t>
+            </w:r>
+            <w:proofErr w:type="spellStart"/>
+            <w:r>
+              <w:t>cid</w:t>
+            </w:r>
+            <w:proofErr w:type="spellEnd"/>
+            <w:r>
+              <w:t>”: 1</w:t>
+            </w:r>
+            <w:r>
+              <w:t>,</w:t>
+            </w:r>
+          </w:p>
+          <w:p>
+            <w:pPr>
+              <w:ind w:firstLine="420"/>
+            </w:pPr>
+            <w:r>
+              <w:t>“</w:t>
+            </w:r>
+            <w:proofErr w:type="spellStart"/>
+            <w:r>
+              <w:t>ownerId</w:t>
+            </w:r>
+            <w:proofErr w:type="spellEnd"/>
+            <w:r>
+              <w:t>”: 1,</w:t>
+            </w:r>
+          </w:p>
+          <w:p>
+            <w:pPr>
+              <w:ind w:firstLine="420"/>
+            </w:pPr>
+            <w:r>
+              <w:t>“</w:t>
+            </w:r>
+            <w:proofErr w:type="spellStart"/>
+            <w:r>
+              <w:t>createTime</w:t>
+            </w:r>
+            <w:proofErr w:type="spellEnd"/>
+            <w:r>
+              <w:t xml:space="preserve">”: </w:t>
+            </w:r>
+            <w:r>
+              <w:t>1469762207</w:t>
+            </w:r>
+            <w:r>
+              <w:t>,</w:t>
+            </w:r>
+          </w:p>
+          <w:p>
+            <w:pPr>
+              <w:ind w:firstLine="420"/>
+            </w:pPr>
+            <w:r>
+              <w:t>“</w:t>
+            </w:r>
+            <w:proofErr w:type="spellStart"/>
+            <w:r>
+              <w:t>updateTime</w:t>
+            </w:r>
+            <w:proofErr w:type="spellEnd"/>
+            <w:r>
+              <w:t xml:space="preserve">”: </w:t>
+            </w:r>
+            <w:r>
+              <w:t>1469762207</w:t>
+            </w:r>
+            <w:r>
+              <w:t>,</w:t>
+            </w:r>
+          </w:p>
+          <w:p>
+            <w:pPr>
+              <w:ind w:firstLine="420"/>
+            </w:pPr>
+            <w:r>
+              <w:t>“name”: “first class”,</w:t>
+            </w:r>
+          </w:p>
+          <w:p>
+            <w:pPr>
+              <w:ind w:firstLine="420"/>
+            </w:pPr>
+            <w:r>
+              <w:t>“content”: “</w:t>
+            </w:r>
+            <w:r>
+              <w:rPr>
+                <w:rFonts w:hint="eastAsia"/>
+              </w:rPr>
+              <w:t>example</w:t>
             </w:r>
             <w:r>
               <w:t>”</w:t>
             </w:r>
-          </w:p>
-          <w:p>
-            <w:r>
-              <w:t>}</w:t>
-            </w:r>
-          </w:p>
-        </w:tc>
-        <w:tc>
-          <w:tcPr>
-            <w:tcW w:w="4148" w:type="dxa"/>
-          </w:tcPr>
-          <w:p>
-            <w:r>
-              <w:t>{</w:t>
-            </w:r>
-          </w:p>
-          <w:p>
-            <w:r>
-              <w:t xml:space="preserve">  “result”: “0000”,</w:t>
-            </w:r>
-          </w:p>
-          <w:p>
-            <w:r>
-              <w:t xml:space="preserve">  “response”: </w:t>
-            </w:r>
-            <w:r>
-              <w:t>{</w:t>
-            </w:r>
-          </w:p>
-          <w:p>
-            <w:r>
-              <w:t xml:space="preserve">    “</w:t>
+            <w:r>
+              <w:t>,</w:t>
+            </w:r>
+          </w:p>
+          <w:p>
+            <w:pPr>
+              <w:ind w:firstLine="420"/>
+            </w:pPr>
+            <w:r>
+              <w:t>“</w:t>
             </w:r>
             <w:proofErr w:type="spellStart"/>
             <w:r>
-              <w:t>cid</w:t>
+              <w:t>visibiliry</w:t>
             </w:r>
             <w:proofErr w:type="spellEnd"/>
             <w:r>
-              <w:t>”: 1</w:t>
-            </w:r>
-          </w:p>
-          <w:p>
-            <w:pPr>
-              <w:rPr>
-                <w:rFonts w:hint="eastAsia"/>
-              </w:rPr>
-            </w:pPr>
+              <w:t>”: true</w:t>
+            </w:r>
+          </w:p>
+          <w:p>
             <w:r>
               <w:t xml:space="preserve">  }</w:t>
             </w:r>
@@ -8791,7 +8915,7 @@
               <w:pStyle w:val="a5"/>
               <w:numPr>
                 <w:ilvl w:val="0"/>
-                <w:numId w:val="9"/>
+                <w:numId w:val="8"/>
               </w:numPr>
               <w:ind w:firstLineChars="0"/>
             </w:pPr>
@@ -8802,87 +8926,22 @@
               <w:rPr>
                 <w:rFonts w:hint="eastAsia"/>
               </w:rPr>
-              <w:t>默认false（数据库中存储为0）</w:t>
-            </w:r>
-          </w:p>
-          <w:p>
-            <w:pPr>
-              <w:pStyle w:val="a5"/>
-              <w:numPr>
-                <w:ilvl w:val="0"/>
-                <w:numId w:val="9"/>
-              </w:numPr>
-              <w:ind w:firstLineChars="0"/>
-            </w:pPr>
-            <w:r>
-              <w:rPr>
-                <w:rFonts w:hint="eastAsia"/>
-              </w:rPr>
-              <w:t>需自动更新</w:t>
+              <w:t>传出为bool，数据库存储为</w:t>
             </w:r>
             <w:proofErr w:type="spellStart"/>
             <w:r>
               <w:rPr>
                 <w:rFonts w:hint="eastAsia"/>
               </w:rPr>
-              <w:t>createTime</w:t>
+              <w:t>int</w:t>
             </w:r>
             <w:proofErr w:type="spellEnd"/>
             <w:r>
               <w:rPr>
                 <w:rFonts w:hint="eastAsia"/>
               </w:rPr>
-              <w:t>和</w:t>
-            </w:r>
-            <w:proofErr w:type="spellStart"/>
-            <w:r>
-              <w:rPr>
-                <w:rFonts w:hint="eastAsia"/>
-              </w:rPr>
-              <w:t>updateTime</w:t>
-            </w:r>
-            <w:proofErr w:type="spellEnd"/>
-            <w:r>
-              <w:rPr>
-                <w:rFonts w:hint="eastAsia"/>
-              </w:rPr>
-              <w:t>为当前时间</w:t>
-            </w:r>
-          </w:p>
-          <w:p>
-            <w:pPr>
-              <w:pStyle w:val="a5"/>
-              <w:numPr>
-                <w:ilvl w:val="0"/>
-                <w:numId w:val="9"/>
-              </w:numPr>
-              <w:ind w:firstLineChars="0"/>
-            </w:pPr>
-            <w:r>
-              <w:rPr>
-                <w:rFonts w:hint="eastAsia"/>
-              </w:rPr>
-              <w:t>需自动填充</w:t>
-            </w:r>
-            <w:proofErr w:type="spellStart"/>
-            <w:r>
-              <w:t>ownerId</w:t>
-            </w:r>
-            <w:proofErr w:type="spellEnd"/>
-            <w:r>
-              <w:rPr>
-                <w:rFonts w:hint="eastAsia"/>
-              </w:rPr>
-              <w:t>为当前登录</w:t>
-            </w:r>
-            <w:proofErr w:type="spellStart"/>
-            <w:r>
-              <w:rPr>
-                <w:rFonts w:hint="eastAsia"/>
-              </w:rPr>
-              <w:t>uid</w:t>
-            </w:r>
-            <w:proofErr w:type="spellEnd"/>
+              <w:t>，注意转换</w:t>
+            </w:r>
           </w:p>
         </w:tc>
       </w:tr>
@@ -8891,6 +8950,7 @@
           <w:tcPr>
             <w:tcW w:w="8296" w:type="dxa"/>
             <w:gridSpan w:val="2"/>
+            <w:vAlign w:val="center"/>
           </w:tcPr>
           <w:p>
             <w:pPr>
@@ -8915,6 +8975,90 @@
             <w:gridSpan w:val="2"/>
           </w:tcPr>
           <w:p>
+            <w:r>
+              <w:rPr>
+                <w:rFonts w:hint="eastAsia"/>
+              </w:rPr>
+              <w:t>当前登录用户</w:t>
+            </w:r>
+            <w:proofErr w:type="spellStart"/>
+            <w:r>
+              <w:rPr>
+                <w:rFonts w:hint="eastAsia"/>
+              </w:rPr>
+              <w:t>roleId</w:t>
+            </w:r>
+            <w:proofErr w:type="spellEnd"/>
+            <w:r>
+              <w:rPr>
+                <w:rFonts w:hint="eastAsia"/>
+              </w:rPr>
+              <w:t>为1可看见</w:t>
+            </w:r>
+            <w:r>
+              <w:rPr>
+                <w:rFonts w:hint="eastAsia"/>
+              </w:rPr>
+              <w:t>visibility为false</w:t>
+            </w:r>
+            <w:r>
+              <w:rPr>
+                <w:rFonts w:hint="eastAsia"/>
+              </w:rPr>
+              <w:t>的课程</w:t>
+            </w:r>
+          </w:p>
+          <w:p>
+            <w:r>
+              <w:rPr>
+                <w:rFonts w:hint="eastAsia"/>
+              </w:rPr>
+              <w:t>当前登录用户</w:t>
+            </w:r>
+            <w:proofErr w:type="spellStart"/>
+            <w:r>
+              <w:rPr>
+                <w:rFonts w:hint="eastAsia"/>
+              </w:rPr>
+              <w:t>roleId</w:t>
+            </w:r>
+            <w:proofErr w:type="spellEnd"/>
+            <w:r>
+              <w:rPr>
+                <w:rFonts w:hint="eastAsia"/>
+              </w:rPr>
+              <w:t>为2可看见visibility为false且</w:t>
+            </w:r>
+            <w:proofErr w:type="spellStart"/>
+            <w:r>
+              <w:rPr>
+                <w:rFonts w:hint="eastAsia"/>
+              </w:rPr>
+              <w:t>ownerId</w:t>
+            </w:r>
+            <w:proofErr w:type="spellEnd"/>
+            <w:r>
+              <w:rPr>
+                <w:rFonts w:hint="eastAsia"/>
+              </w:rPr>
+              <w:t>为当前</w:t>
+            </w:r>
+            <w:proofErr w:type="spellStart"/>
+            <w:r>
+              <w:rPr>
+                <w:rFonts w:hint="eastAsia"/>
+              </w:rPr>
+              <w:t>uid</w:t>
+            </w:r>
+            <w:proofErr w:type="spellEnd"/>
+            <w:r>
+              <w:rPr>
+                <w:rFonts w:hint="eastAsia"/>
+              </w:rPr>
+              <w:t>的课程</w:t>
+            </w:r>
+          </w:p>
+          <w:p>
             <w:pPr>
               <w:rPr>
                 <w:rFonts w:eastAsiaTheme="minorHAnsi"/>
@@ -8924,43 +9068,35 @@
               <w:rPr>
                 <w:rFonts w:hint="eastAsia"/>
               </w:rPr>
-              <w:t>当前登录用户</w:t>
-            </w:r>
-            <w:proofErr w:type="spellStart"/>
-            <w:r>
-              <w:rPr>
-                <w:rFonts w:hint="eastAsia"/>
-              </w:rPr>
-              <w:t>roleId</w:t>
-            </w:r>
-            <w:proofErr w:type="spellEnd"/>
-            <w:r>
-              <w:rPr>
-                <w:rFonts w:hint="eastAsia"/>
-              </w:rPr>
-              <w:t>为1或2</w:t>
+              <w:t>其他</w:t>
+            </w:r>
+            <w:r>
+              <w:rPr>
+                <w:rFonts w:hint="eastAsia"/>
+              </w:rPr>
+              <w:t>可</w:t>
+            </w:r>
+            <w:r>
+              <w:rPr>
+                <w:rFonts w:hint="eastAsia"/>
+              </w:rPr>
+              <w:t>看见visibility为true</w:t>
             </w:r>
           </w:p>
         </w:tc>
       </w:tr>
     </w:tbl>
+    <w:p/>
     <w:p>
       <w:pPr>
-        <w:rPr>
-          <w:rFonts w:hint="eastAsia"/>
-        </w:rPr>
-      </w:pPr>
-    </w:p>
-    <w:p>
-      <w:pPr>
         <w:pStyle w:val="3"/>
       </w:pPr>
-      <w:bookmarkStart w:id="17" w:name="_Toc457320900"/>
-      <w:r>
-        <w:rPr>
-          <w:rFonts w:hint="eastAsia"/>
-        </w:rPr>
-        <w:t>更新课程</w:t>
+      <w:bookmarkStart w:id="17" w:name="_Toc457320899"/>
+      <w:r>
+        <w:rPr>
+          <w:rFonts w:hint="eastAsia"/>
+        </w:rPr>
+        <w:t>新建课程</w:t>
       </w:r>
       <w:r>
         <w:br/>
@@ -8969,7 +9105,7 @@
         <w:rPr>
           <w:rFonts w:hint="eastAsia"/>
         </w:rPr>
-        <w:t>/renew</w:t>
+        <w:t>/new</w:t>
       </w:r>
       <w:bookmarkEnd w:id="17"/>
     </w:p>
@@ -9045,33 +9181,16 @@
             <w:tcW w:w="4148" w:type="dxa"/>
           </w:tcPr>
           <w:p>
-            <w:pPr>
-              <w:rPr>
-                <w:rFonts w:hint="eastAsia"/>
-              </w:rPr>
-            </w:pPr>
-            <w:r>
-              <w:rPr>
-                <w:rFonts w:hint="eastAsia"/>
+            <w:r>
+              <w:rPr>
                 <w:b/>
                 <w:color w:val="FF0000"/>
               </w:rPr>
-              <w:t>[I]</w:t>
-            </w:r>
-            <w:r>
-              <w:rPr>
-                <w:rFonts w:hint="eastAsia"/>
-              </w:rPr>
-              <w:t xml:space="preserve"> </w:t>
-            </w:r>
-            <w:proofErr w:type="spellStart"/>
-            <w:r>
-              <w:rPr>
-                <w:rFonts w:hint="eastAsia"/>
-              </w:rPr>
-              <w:t>cid</w:t>
-            </w:r>
-            <w:proofErr w:type="spellEnd"/>
+              <w:t>[S]</w:t>
+            </w:r>
+            <w:r>
+              <w:t xml:space="preserve"> name</w:t>
+            </w:r>
           </w:p>
           <w:p>
             <w:r>
@@ -9082,7 +9201,7 @@
               <w:t>[S]</w:t>
             </w:r>
             <w:r>
-              <w:t xml:space="preserve"> name</w:t>
+              <w:t xml:space="preserve"> content</w:t>
             </w:r>
           </w:p>
           <w:p>
@@ -9091,30 +9210,41 @@
                 <w:b/>
                 <w:color w:val="FF0000"/>
               </w:rPr>
-              <w:t>[S]</w:t>
-            </w:r>
-            <w:r>
-              <w:t xml:space="preserve"> content</w:t>
-            </w:r>
-          </w:p>
-          <w:p>
-            <w:r>
-              <w:rPr>
+              <w:t>[B]</w:t>
+            </w:r>
+            <w:r>
+              <w:t xml:space="preserve"> visibility</w:t>
+            </w:r>
+          </w:p>
+        </w:tc>
+        <w:tc>
+          <w:tcPr>
+            <w:tcW w:w="4148" w:type="dxa"/>
+          </w:tcPr>
+          <w:p>
+            <w:r>
+              <w:rPr>
+                <w:rFonts w:hint="eastAsia"/>
                 <w:b/>
                 <w:color w:val="FF0000"/>
               </w:rPr>
-              <w:t>[B]</w:t>
-            </w:r>
-            <w:r>
-              <w:t xml:space="preserve"> visibility</w:t>
-            </w:r>
-          </w:p>
-        </w:tc>
-        <w:tc>
-          <w:tcPr>
-            <w:tcW w:w="4148" w:type="dxa"/>
-          </w:tcPr>
-          <w:p/>
+              <w:t>[I]</w:t>
+            </w:r>
+            <w:r>
+              <w:rPr>
+                <w:rFonts w:hint="eastAsia"/>
+              </w:rPr>
+              <w:t xml:space="preserve"> </w:t>
+            </w:r>
+            <w:proofErr w:type="spellStart"/>
+            <w:r>
+              <w:rPr>
+                <w:rFonts w:hint="eastAsia"/>
+              </w:rPr>
+              <w:t>cid</w:t>
+            </w:r>
+            <w:proofErr w:type="spellEnd"/>
+          </w:p>
         </w:tc>
       </w:tr>
       <w:tr>
@@ -9182,11 +9312,6 @@
             <w:tcW w:w="4148" w:type="dxa"/>
           </w:tcPr>
           <w:p>
-            <w:pPr>
-              <w:rPr>
-                <w:rFonts w:hint="eastAsia"/>
-              </w:rPr>
-            </w:pPr>
             <w:r>
               <w:rPr>
                 <w:rFonts w:hint="eastAsia"/>
@@ -9196,7 +9321,42 @@
           </w:p>
           <w:p>
             <w:r>
-              <w:t xml:space="preserve">  “</w:t>
+              <w:t xml:space="preserve">  “name”: “first class”,</w:t>
+            </w:r>
+          </w:p>
+          <w:p>
+            <w:r>
+              <w:t xml:space="preserve">  “content”: “example”</w:t>
+            </w:r>
+          </w:p>
+          <w:p>
+            <w:r>
+              <w:t>}</w:t>
+            </w:r>
+          </w:p>
+        </w:tc>
+        <w:tc>
+          <w:tcPr>
+            <w:tcW w:w="4148" w:type="dxa"/>
+          </w:tcPr>
+          <w:p>
+            <w:r>
+              <w:t>{</w:t>
+            </w:r>
+          </w:p>
+          <w:p>
+            <w:r>
+              <w:t xml:space="preserve">  “result”: “0000”,</w:t>
+            </w:r>
+          </w:p>
+          <w:p>
+            <w:r>
+              <w:t xml:space="preserve">  “response”: {</w:t>
+            </w:r>
+          </w:p>
+          <w:p>
+            <w:r>
+              <w:t xml:space="preserve">    “</w:t>
             </w:r>
             <w:proofErr w:type="spellStart"/>
             <w:r>
@@ -9206,53 +9366,10 @@
             <w:r>
               <w:t>”: 1</w:t>
             </w:r>
-            <w:r>
-              <w:t>,</w:t>
-            </w:r>
-          </w:p>
-          <w:p>
-            <w:r>
-              <w:t xml:space="preserve">  “name”: “first class”,</w:t>
-            </w:r>
-          </w:p>
-          <w:p>
-            <w:r>
-              <w:t xml:space="preserve">  “content”: “example”,</w:t>
-            </w:r>
-          </w:p>
-          <w:p>
-            <w:r>
-              <w:t xml:space="preserve">  “visibility”: true</w:t>
-            </w:r>
-          </w:p>
-          <w:p>
-            <w:r>
-              <w:t>}</w:t>
-            </w:r>
-          </w:p>
-        </w:tc>
-        <w:tc>
-          <w:tcPr>
-            <w:tcW w:w="4148" w:type="dxa"/>
-          </w:tcPr>
-          <w:p>
-            <w:r>
-              <w:t>{</w:t>
-            </w:r>
-          </w:p>
-          <w:p>
-            <w:r>
-              <w:t xml:space="preserve">  “result”: “0000”,</w:t>
-            </w:r>
-          </w:p>
-          <w:p>
-            <w:pPr>
-              <w:rPr>
-                <w:rFonts w:hint="eastAsia"/>
-              </w:rPr>
-            </w:pPr>
-            <w:r>
-              <w:t xml:space="preserve">  “response”: null</w:t>
+          </w:p>
+          <w:p>
+            <w:r>
+              <w:t xml:space="preserve">  }</w:t>
             </w:r>
           </w:p>
           <w:p>
@@ -9287,36 +9404,24 @@
           <w:tcPr>
             <w:tcW w:w="8296" w:type="dxa"/>
             <w:gridSpan w:val="2"/>
-            <w:vAlign w:val="center"/>
           </w:tcPr>
           <w:p>
             <w:pPr>
               <w:pStyle w:val="a5"/>
               <w:numPr>
                 <w:ilvl w:val="0"/>
-                <w:numId w:val="11"/>
+                <w:numId w:val="9"/>
               </w:numPr>
               <w:ind w:firstLineChars="0"/>
             </w:pPr>
             <w:r>
-              <w:rPr>
-                <w:rFonts w:hint="eastAsia"/>
-              </w:rPr>
-              <w:t>visibility传入为bool，数据库存储为</w:t>
-            </w:r>
-            <w:proofErr w:type="spellStart"/>
-            <w:r>
-              <w:rPr>
-                <w:rFonts w:hint="eastAsia"/>
-              </w:rPr>
-              <w:t>int</w:t>
-            </w:r>
-            <w:proofErr w:type="spellEnd"/>
-            <w:r>
-              <w:rPr>
-                <w:rFonts w:hint="eastAsia"/>
-              </w:rPr>
-              <w:t>，注意转换</w:t>
+              <w:t>visibility</w:t>
+            </w:r>
+            <w:r>
+              <w:rPr>
+                <w:rFonts w:hint="eastAsia"/>
+              </w:rPr>
+              <w:t>默认false（数据库中存储为0）</w:t>
             </w:r>
           </w:p>
           <w:p>
@@ -9324,7 +9429,7 @@
               <w:pStyle w:val="a5"/>
               <w:numPr>
                 <w:ilvl w:val="0"/>
-                <w:numId w:val="11"/>
+                <w:numId w:val="9"/>
               </w:numPr>
               <w:ind w:firstLineChars="0"/>
             </w:pPr>
@@ -9339,6 +9444,20 @@
               <w:rPr>
                 <w:rFonts w:hint="eastAsia"/>
               </w:rPr>
+              <w:t>createTime</w:t>
+            </w:r>
+            <w:proofErr w:type="spellEnd"/>
+            <w:r>
+              <w:rPr>
+                <w:rFonts w:hint="eastAsia"/>
+              </w:rPr>
+              <w:t>和</w:t>
+            </w:r>
+            <w:proofErr w:type="spellStart"/>
+            <w:r>
+              <w:rPr>
+                <w:rFonts w:hint="eastAsia"/>
+              </w:rPr>
               <w:t>updateTime</w:t>
             </w:r>
             <w:proofErr w:type="spellEnd"/>
@@ -9348,6 +9467,41 @@
               </w:rPr>
               <w:t>为当前时间</w:t>
             </w:r>
+          </w:p>
+          <w:p>
+            <w:pPr>
+              <w:pStyle w:val="a5"/>
+              <w:numPr>
+                <w:ilvl w:val="0"/>
+                <w:numId w:val="9"/>
+              </w:numPr>
+              <w:ind w:firstLineChars="0"/>
+            </w:pPr>
+            <w:r>
+              <w:rPr>
+                <w:rFonts w:hint="eastAsia"/>
+              </w:rPr>
+              <w:t>需自动填充</w:t>
+            </w:r>
+            <w:proofErr w:type="spellStart"/>
+            <w:r>
+              <w:t>ownerId</w:t>
+            </w:r>
+            <w:proofErr w:type="spellEnd"/>
+            <w:r>
+              <w:rPr>
+                <w:rFonts w:hint="eastAsia"/>
+              </w:rPr>
+              <w:t>为当前登录</w:t>
+            </w:r>
+            <w:proofErr w:type="spellStart"/>
+            <w:r>
+              <w:rPr>
+                <w:rFonts w:hint="eastAsia"/>
+              </w:rPr>
+              <w:t>uid</w:t>
+            </w:r>
+            <w:proofErr w:type="spellEnd"/>
           </w:p>
         </w:tc>
       </w:tr>
@@ -9380,6 +9534,11 @@
             <w:gridSpan w:val="2"/>
           </w:tcPr>
           <w:p>
+            <w:pPr>
+              <w:rPr>
+                <w:rFonts w:eastAsiaTheme="minorHAnsi"/>
+              </w:rPr>
+            </w:pPr>
             <w:r>
               <w:rPr>
                 <w:rFonts w:hint="eastAsia"/>
@@ -9398,113 +9557,23 @@
               <w:rPr>
                 <w:rFonts w:hint="eastAsia"/>
               </w:rPr>
-              <w:t>为1可</w:t>
-            </w:r>
-            <w:r>
-              <w:rPr>
-                <w:rFonts w:hint="eastAsia"/>
-              </w:rPr>
-              <w:t>更新</w:t>
-            </w:r>
-            <w:proofErr w:type="spellStart"/>
-            <w:r>
-              <w:rPr>
-                <w:rFonts w:hint="eastAsia"/>
-              </w:rPr>
-              <w:t>owner</w:t>
-            </w:r>
-            <w:r>
-              <w:t>Id</w:t>
-            </w:r>
-            <w:proofErr w:type="spellEnd"/>
-            <w:r>
-              <w:rPr>
-                <w:rFonts w:hint="eastAsia"/>
-              </w:rPr>
-              <w:t>为任意的课程</w:t>
-            </w:r>
-          </w:p>
-          <w:p>
-            <w:pPr>
-              <w:rPr>
-                <w:rFonts w:eastAsiaTheme="minorHAnsi"/>
-              </w:rPr>
-            </w:pPr>
-            <w:r>
-              <w:rPr>
-                <w:rFonts w:hint="eastAsia"/>
-              </w:rPr>
-              <w:t>当前登陆用户</w:t>
-            </w:r>
-            <w:proofErr w:type="spellStart"/>
-            <w:r>
-              <w:rPr>
-                <w:rFonts w:hint="eastAsia"/>
-              </w:rPr>
-              <w:t>roleId</w:t>
-            </w:r>
-            <w:proofErr w:type="spellEnd"/>
-            <w:r>
-              <w:rPr>
-                <w:rFonts w:hint="eastAsia"/>
-              </w:rPr>
-              <w:t>为2可</w:t>
-            </w:r>
-            <w:r>
-              <w:rPr>
-                <w:rFonts w:hint="eastAsia"/>
-              </w:rPr>
-              <w:t>更新</w:t>
-            </w:r>
-            <w:proofErr w:type="spellStart"/>
-            <w:r>
-              <w:rPr>
-                <w:rFonts w:hint="eastAsia"/>
-              </w:rPr>
-              <w:t>ownerId</w:t>
-            </w:r>
-            <w:proofErr w:type="spellEnd"/>
-            <w:r>
-              <w:rPr>
-                <w:rFonts w:hint="eastAsia"/>
-              </w:rPr>
-              <w:t>与当前登录用户</w:t>
-            </w:r>
-            <w:proofErr w:type="spellStart"/>
-            <w:r>
-              <w:rPr>
-                <w:rFonts w:hint="eastAsia"/>
-              </w:rPr>
-              <w:t>uid</w:t>
-            </w:r>
-            <w:proofErr w:type="spellEnd"/>
-            <w:r>
-              <w:rPr>
-                <w:rFonts w:hint="eastAsia"/>
-              </w:rPr>
-              <w:t>相同的课程</w:t>
+              <w:t>为1或2</w:t>
             </w:r>
           </w:p>
         </w:tc>
       </w:tr>
     </w:tbl>
+    <w:p/>
     <w:p>
       <w:pPr>
-        <w:rPr>
-          <w:rFonts w:hint="eastAsia"/>
-        </w:rPr>
-      </w:pPr>
-    </w:p>
-    <w:p>
-      <w:pPr>
         <w:pStyle w:val="3"/>
       </w:pPr>
-      <w:bookmarkStart w:id="18" w:name="_Toc457320901"/>
-      <w:r>
-        <w:rPr>
-          <w:rFonts w:hint="eastAsia"/>
-        </w:rPr>
-        <w:t>删除课程</w:t>
+      <w:bookmarkStart w:id="18" w:name="_Toc457320900"/>
+      <w:r>
+        <w:rPr>
+          <w:rFonts w:hint="eastAsia"/>
+        </w:rPr>
+        <w:t>更新课程</w:t>
       </w:r>
       <w:r>
         <w:br/>
@@ -9513,7 +9582,7 @@
         <w:rPr>
           <w:rFonts w:hint="eastAsia"/>
         </w:rPr>
-        <w:t>/delete</w:t>
+        <w:t>/renew</w:t>
       </w:r>
       <w:bookmarkEnd w:id="18"/>
     </w:p>
@@ -9608,15 +9677,45 @@
               <w:rPr>
                 <w:rFonts w:hint="eastAsia"/>
               </w:rPr>
-              <w:t>c</w:t>
-            </w:r>
-            <w:r>
-              <w:rPr>
-                <w:rFonts w:hint="eastAsia"/>
-              </w:rPr>
-              <w:t>id</w:t>
+              <w:t>cid</w:t>
             </w:r>
             <w:proofErr w:type="spellEnd"/>
+          </w:p>
+          <w:p>
+            <w:r>
+              <w:rPr>
+                <w:b/>
+                <w:color w:val="FF0000"/>
+              </w:rPr>
+              <w:t>[S]</w:t>
+            </w:r>
+            <w:r>
+              <w:t xml:space="preserve"> name</w:t>
+            </w:r>
+          </w:p>
+          <w:p>
+            <w:r>
+              <w:rPr>
+                <w:b/>
+                <w:color w:val="FF0000"/>
+              </w:rPr>
+              <w:t>[S]</w:t>
+            </w:r>
+            <w:r>
+              <w:t xml:space="preserve"> content</w:t>
+            </w:r>
+          </w:p>
+          <w:p>
+            <w:r>
+              <w:rPr>
+                <w:b/>
+                <w:color w:val="FF0000"/>
+              </w:rPr>
+              <w:t>[B]</w:t>
+            </w:r>
+            <w:r>
+              <w:t xml:space="preserve"> visibility</w:t>
+            </w:r>
           </w:p>
         </w:tc>
         <w:tc>
@@ -9691,11 +9790,6 @@
             <w:tcW w:w="4148" w:type="dxa"/>
           </w:tcPr>
           <w:p>
-            <w:pPr>
-              <w:rPr>
-                <w:rFonts w:hint="eastAsia"/>
-              </w:rPr>
-            </w:pPr>
             <w:r>
               <w:rPr>
                 <w:rFonts w:hint="eastAsia"/>
@@ -9715,6 +9809,24 @@
             <w:r>
               <w:t>”: 1</w:t>
             </w:r>
+            <w:r>
+              <w:t>,</w:t>
+            </w:r>
+          </w:p>
+          <w:p>
+            <w:r>
+              <w:t xml:space="preserve">  “name”: “first class”,</w:t>
+            </w:r>
+          </w:p>
+          <w:p>
+            <w:r>
+              <w:t xml:space="preserve">  “content”: “example”,</w:t>
+            </w:r>
+          </w:p>
+          <w:p>
+            <w:r>
+              <w:t xml:space="preserve">  “visibility”: true</w:t>
+            </w:r>
           </w:p>
           <w:p>
             <w:r>
@@ -9737,16 +9849,8 @@
             </w:r>
           </w:p>
           <w:p>
-            <w:pPr>
-              <w:rPr>
-                <w:rFonts w:hint="eastAsia"/>
-              </w:rPr>
-            </w:pPr>
-            <w:r>
-              <w:t xml:space="preserve">  “response”: </w:t>
-            </w:r>
-            <w:r>
-              <w:t>null</w:t>
+            <w:r>
+              <w:t xml:space="preserve">  “response”: null</w:t>
             </w:r>
           </w:p>
           <w:p>
@@ -9766,15 +9870,12 @@
           <w:p>
             <w:pPr>
               <w:jc w:val="center"/>
-              <w:rPr>
-                <w:rFonts w:eastAsiaTheme="minorHAnsi"/>
-              </w:rPr>
-            </w:pPr>
-            <w:r>
-              <w:rPr>
-                <w:rFonts w:eastAsiaTheme="minorHAnsi" w:hint="eastAsia"/>
-              </w:rPr>
-              <w:t>权限</w:t>
+            </w:pPr>
+            <w:r>
+              <w:rPr>
+                <w:rFonts w:hint="eastAsia"/>
+              </w:rPr>
+              <w:t>备注</w:t>
             </w:r>
           </w:p>
         </w:tc>
@@ -9784,6 +9885,97 @@
           <w:tcPr>
             <w:tcW w:w="8296" w:type="dxa"/>
             <w:gridSpan w:val="2"/>
+            <w:vAlign w:val="center"/>
+          </w:tcPr>
+          <w:p>
+            <w:pPr>
+              <w:pStyle w:val="a5"/>
+              <w:numPr>
+                <w:ilvl w:val="0"/>
+                <w:numId w:val="11"/>
+              </w:numPr>
+              <w:ind w:firstLineChars="0"/>
+            </w:pPr>
+            <w:r>
+              <w:rPr>
+                <w:rFonts w:hint="eastAsia"/>
+              </w:rPr>
+              <w:t>visibility传入为bool，数据库存储为</w:t>
+            </w:r>
+            <w:proofErr w:type="spellStart"/>
+            <w:r>
+              <w:rPr>
+                <w:rFonts w:hint="eastAsia"/>
+              </w:rPr>
+              <w:t>int</w:t>
+            </w:r>
+            <w:proofErr w:type="spellEnd"/>
+            <w:r>
+              <w:rPr>
+                <w:rFonts w:hint="eastAsia"/>
+              </w:rPr>
+              <w:t>，注意转换</w:t>
+            </w:r>
+          </w:p>
+          <w:p>
+            <w:pPr>
+              <w:pStyle w:val="a5"/>
+              <w:numPr>
+                <w:ilvl w:val="0"/>
+                <w:numId w:val="11"/>
+              </w:numPr>
+              <w:ind w:firstLineChars="0"/>
+            </w:pPr>
+            <w:r>
+              <w:rPr>
+                <w:rFonts w:hint="eastAsia"/>
+              </w:rPr>
+              <w:t>需自动更新</w:t>
+            </w:r>
+            <w:proofErr w:type="spellStart"/>
+            <w:r>
+              <w:rPr>
+                <w:rFonts w:hint="eastAsia"/>
+              </w:rPr>
+              <w:t>updateTime</w:t>
+            </w:r>
+            <w:proofErr w:type="spellEnd"/>
+            <w:r>
+              <w:rPr>
+                <w:rFonts w:hint="eastAsia"/>
+              </w:rPr>
+              <w:t>为当前时间</w:t>
+            </w:r>
+          </w:p>
+        </w:tc>
+      </w:tr>
+      <w:tr>
+        <w:tc>
+          <w:tcPr>
+            <w:tcW w:w="8296" w:type="dxa"/>
+            <w:gridSpan w:val="2"/>
+          </w:tcPr>
+          <w:p>
+            <w:pPr>
+              <w:jc w:val="center"/>
+              <w:rPr>
+                <w:rFonts w:eastAsiaTheme="minorHAnsi"/>
+              </w:rPr>
+            </w:pPr>
+            <w:r>
+              <w:rPr>
+                <w:rFonts w:eastAsiaTheme="minorHAnsi" w:hint="eastAsia"/>
+              </w:rPr>
+              <w:t>权限</w:t>
+            </w:r>
+          </w:p>
+        </w:tc>
+      </w:tr>
+      <w:tr>
+        <w:tc>
+          <w:tcPr>
+            <w:tcW w:w="8296" w:type="dxa"/>
+            <w:gridSpan w:val="2"/>
           </w:tcPr>
           <w:p>
             <w:r>
@@ -9804,13 +9996,7 @@
               <w:rPr>
                 <w:rFonts w:hint="eastAsia"/>
               </w:rPr>
-              <w:t>为1</w:t>
-            </w:r>
-            <w:r>
-              <w:rPr>
-                <w:rFonts w:hint="eastAsia"/>
-              </w:rPr>
-              <w:t>可删除</w:t>
+              <w:t>为1可更新</w:t>
             </w:r>
             <w:proofErr w:type="spellStart"/>
             <w:r>
@@ -9854,19 +10040,7 @@
               <w:rPr>
                 <w:rFonts w:hint="eastAsia"/>
               </w:rPr>
-              <w:t>为</w:t>
-            </w:r>
-            <w:r>
-              <w:rPr>
-                <w:rFonts w:hint="eastAsia"/>
-              </w:rPr>
-              <w:t>2</w:t>
-            </w:r>
-            <w:r>
-              <w:rPr>
-                <w:rFonts w:hint="eastAsia"/>
-              </w:rPr>
-              <w:t>可删除</w:t>
+              <w:t>为2可更新</w:t>
             </w:r>
             <w:proofErr w:type="spellStart"/>
             <w:r>
@@ -9880,15 +10054,7 @@
               <w:rPr>
                 <w:rFonts w:hint="eastAsia"/>
               </w:rPr>
-              <w:t>与当前登录用</w:t>
-            </w:r>
-            <w:bookmarkStart w:id="19" w:name="_GoBack"/>
-            <w:bookmarkEnd w:id="19"/>
-            <w:r>
-              <w:rPr>
-                <w:rFonts w:hint="eastAsia"/>
-              </w:rPr>
-              <w:t>户</w:t>
+              <w:t>与当前登录用户</w:t>
             </w:r>
             <w:proofErr w:type="spellStart"/>
             <w:r>
@@ -9908,13 +10074,400 @@
         </w:tc>
       </w:tr>
     </w:tbl>
+    <w:p/>
     <w:p>
       <w:pPr>
-        <w:rPr>
-          <w:rFonts w:hint="eastAsia"/>
-        </w:rPr>
-      </w:pPr>
+        <w:pStyle w:val="3"/>
+      </w:pPr>
+      <w:bookmarkStart w:id="19" w:name="_Toc457320901"/>
+      <w:r>
+        <w:rPr>
+          <w:rFonts w:hint="eastAsia"/>
+        </w:rPr>
+        <w:t>删除课程</w:t>
+      </w:r>
+      <w:r>
+        <w:br/>
+      </w:r>
+      <w:r>
+        <w:rPr>
+          <w:rFonts w:hint="eastAsia"/>
+        </w:rPr>
+        <w:t>/delete</w:t>
+      </w:r>
+      <w:bookmarkEnd w:id="19"/>
     </w:p>
+    <w:tbl>
+      <w:tblPr>
+        <w:tblStyle w:val="a7"/>
+        <w:tblW w:w="0" w:type="auto"/>
+        <w:tblLook w:val="04A0" w:firstRow="1" w:lastRow="0" w:firstColumn="1" w:lastColumn="0" w:noHBand="0" w:noVBand="1"/>
+      </w:tblPr>
+      <w:tblGrid>
+        <w:gridCol w:w="4148"/>
+        <w:gridCol w:w="4148"/>
+      </w:tblGrid>
+      <w:tr>
+        <w:tc>
+          <w:tcPr>
+            <w:tcW w:w="8296" w:type="dxa"/>
+            <w:gridSpan w:val="2"/>
+            <w:vAlign w:val="center"/>
+          </w:tcPr>
+          <w:p>
+            <w:pPr>
+              <w:jc w:val="center"/>
+            </w:pPr>
+            <w:r>
+              <w:rPr>
+                <w:rFonts w:hint="eastAsia"/>
+              </w:rPr>
+              <w:t>参数</w:t>
+            </w:r>
+          </w:p>
+        </w:tc>
+      </w:tr>
+      <w:tr>
+        <w:tc>
+          <w:tcPr>
+            <w:tcW w:w="4148" w:type="dxa"/>
+            <w:vAlign w:val="center"/>
+          </w:tcPr>
+          <w:p>
+            <w:pPr>
+              <w:jc w:val="center"/>
+            </w:pPr>
+            <w:r>
+              <w:rPr>
+                <w:rFonts w:hint="eastAsia"/>
+              </w:rPr>
+              <w:t>请求参数</w:t>
+            </w:r>
+          </w:p>
+        </w:tc>
+        <w:tc>
+          <w:tcPr>
+            <w:tcW w:w="4148" w:type="dxa"/>
+            <w:vAlign w:val="center"/>
+          </w:tcPr>
+          <w:p>
+            <w:pPr>
+              <w:jc w:val="center"/>
+            </w:pPr>
+            <w:r>
+              <w:rPr>
+                <w:rFonts w:hint="eastAsia"/>
+              </w:rPr>
+              <w:t>返回参数</w:t>
+            </w:r>
+          </w:p>
+        </w:tc>
+      </w:tr>
+      <w:tr>
+        <w:tc>
+          <w:tcPr>
+            <w:tcW w:w="4148" w:type="dxa"/>
+          </w:tcPr>
+          <w:p>
+            <w:r>
+              <w:rPr>
+                <w:rFonts w:hint="eastAsia"/>
+                <w:b/>
+                <w:color w:val="FF0000"/>
+              </w:rPr>
+              <w:t>[I]</w:t>
+            </w:r>
+            <w:r>
+              <w:rPr>
+                <w:rFonts w:hint="eastAsia"/>
+              </w:rPr>
+              <w:t xml:space="preserve"> </w:t>
+            </w:r>
+            <w:proofErr w:type="spellStart"/>
+            <w:r>
+              <w:rPr>
+                <w:rFonts w:hint="eastAsia"/>
+              </w:rPr>
+              <w:t>c</w:t>
+            </w:r>
+            <w:r>
+              <w:rPr>
+                <w:rFonts w:hint="eastAsia"/>
+              </w:rPr>
+              <w:t>id</w:t>
+            </w:r>
+            <w:proofErr w:type="spellEnd"/>
+          </w:p>
+        </w:tc>
+        <w:tc>
+          <w:tcPr>
+            <w:tcW w:w="4148" w:type="dxa"/>
+          </w:tcPr>
+          <w:p/>
+        </w:tc>
+      </w:tr>
+      <w:tr>
+        <w:tc>
+          <w:tcPr>
+            <w:tcW w:w="8296" w:type="dxa"/>
+            <w:gridSpan w:val="2"/>
+            <w:vAlign w:val="center"/>
+          </w:tcPr>
+          <w:p>
+            <w:pPr>
+              <w:jc w:val="center"/>
+            </w:pPr>
+            <w:r>
+              <w:rPr>
+                <w:rFonts w:hint="eastAsia"/>
+              </w:rPr>
+              <w:t>示例</w:t>
+            </w:r>
+          </w:p>
+        </w:tc>
+      </w:tr>
+      <w:tr>
+        <w:tc>
+          <w:tcPr>
+            <w:tcW w:w="4148" w:type="dxa"/>
+            <w:vAlign w:val="center"/>
+          </w:tcPr>
+          <w:p>
+            <w:pPr>
+              <w:jc w:val="center"/>
+            </w:pPr>
+            <w:r>
+              <w:t>R</w:t>
+            </w:r>
+            <w:r>
+              <w:rPr>
+                <w:rFonts w:hint="eastAsia"/>
+              </w:rPr>
+              <w:t>equest</w:t>
+            </w:r>
+          </w:p>
+        </w:tc>
+        <w:tc>
+          <w:tcPr>
+            <w:tcW w:w="4148" w:type="dxa"/>
+            <w:vAlign w:val="center"/>
+          </w:tcPr>
+          <w:p>
+            <w:pPr>
+              <w:jc w:val="center"/>
+            </w:pPr>
+            <w:r>
+              <w:rPr>
+                <w:rFonts w:hint="eastAsia"/>
+              </w:rPr>
+              <w:t>Response</w:t>
+            </w:r>
+          </w:p>
+        </w:tc>
+      </w:tr>
+      <w:tr>
+        <w:tc>
+          <w:tcPr>
+            <w:tcW w:w="4148" w:type="dxa"/>
+          </w:tcPr>
+          <w:p>
+            <w:r>
+              <w:rPr>
+                <w:rFonts w:hint="eastAsia"/>
+              </w:rPr>
+              <w:t>{</w:t>
+            </w:r>
+          </w:p>
+          <w:p>
+            <w:r>
+              <w:t xml:space="preserve">  “</w:t>
+            </w:r>
+            <w:proofErr w:type="spellStart"/>
+            <w:r>
+              <w:t>cid</w:t>
+            </w:r>
+            <w:proofErr w:type="spellEnd"/>
+            <w:r>
+              <w:t>”: 1</w:t>
+            </w:r>
+          </w:p>
+          <w:p>
+            <w:r>
+              <w:t>}</w:t>
+            </w:r>
+          </w:p>
+        </w:tc>
+        <w:tc>
+          <w:tcPr>
+            <w:tcW w:w="4148" w:type="dxa"/>
+          </w:tcPr>
+          <w:p>
+            <w:r>
+              <w:t>{</w:t>
+            </w:r>
+          </w:p>
+          <w:p>
+            <w:r>
+              <w:t xml:space="preserve">  “result”: “0000”,</w:t>
+            </w:r>
+          </w:p>
+          <w:p>
+            <w:r>
+              <w:t xml:space="preserve">  “response”: null</w:t>
+            </w:r>
+          </w:p>
+          <w:p>
+            <w:r>
+              <w:t>}</w:t>
+            </w:r>
+          </w:p>
+        </w:tc>
+      </w:tr>
+      <w:tr>
+        <w:tc>
+          <w:tcPr>
+            <w:tcW w:w="8296" w:type="dxa"/>
+            <w:gridSpan w:val="2"/>
+            <w:vAlign w:val="center"/>
+          </w:tcPr>
+          <w:p>
+            <w:pPr>
+              <w:jc w:val="center"/>
+              <w:rPr>
+                <w:rFonts w:eastAsiaTheme="minorHAnsi"/>
+              </w:rPr>
+            </w:pPr>
+            <w:r>
+              <w:rPr>
+                <w:rFonts w:eastAsiaTheme="minorHAnsi" w:hint="eastAsia"/>
+              </w:rPr>
+              <w:t>权限</w:t>
+            </w:r>
+          </w:p>
+        </w:tc>
+      </w:tr>
+      <w:tr>
+        <w:tc>
+          <w:tcPr>
+            <w:tcW w:w="8296" w:type="dxa"/>
+            <w:gridSpan w:val="2"/>
+          </w:tcPr>
+          <w:p>
+            <w:r>
+              <w:rPr>
+                <w:rFonts w:hint="eastAsia"/>
+              </w:rPr>
+              <w:t>当前登录用户</w:t>
+            </w:r>
+            <w:proofErr w:type="spellStart"/>
+            <w:r>
+              <w:rPr>
+                <w:rFonts w:hint="eastAsia"/>
+              </w:rPr>
+              <w:t>roleId</w:t>
+            </w:r>
+            <w:proofErr w:type="spellEnd"/>
+            <w:r>
+              <w:rPr>
+                <w:rFonts w:hint="eastAsia"/>
+              </w:rPr>
+              <w:t>为1</w:t>
+            </w:r>
+            <w:r>
+              <w:rPr>
+                <w:rFonts w:hint="eastAsia"/>
+              </w:rPr>
+              <w:t>可删除</w:t>
+            </w:r>
+            <w:proofErr w:type="spellStart"/>
+            <w:r>
+              <w:rPr>
+                <w:rFonts w:hint="eastAsia"/>
+              </w:rPr>
+              <w:t>owner</w:t>
+            </w:r>
+            <w:r>
+              <w:t>Id</w:t>
+            </w:r>
+            <w:proofErr w:type="spellEnd"/>
+            <w:r>
+              <w:rPr>
+                <w:rFonts w:hint="eastAsia"/>
+              </w:rPr>
+              <w:t>为任意的课程</w:t>
+            </w:r>
+          </w:p>
+          <w:p>
+            <w:pPr>
+              <w:rPr>
+                <w:rFonts w:eastAsiaTheme="minorHAnsi"/>
+              </w:rPr>
+            </w:pPr>
+            <w:r>
+              <w:rPr>
+                <w:rFonts w:hint="eastAsia"/>
+              </w:rPr>
+              <w:t>当前登陆用户</w:t>
+            </w:r>
+            <w:proofErr w:type="spellStart"/>
+            <w:r>
+              <w:rPr>
+                <w:rFonts w:hint="eastAsia"/>
+              </w:rPr>
+              <w:t>roleId</w:t>
+            </w:r>
+            <w:proofErr w:type="spellEnd"/>
+            <w:r>
+              <w:rPr>
+                <w:rFonts w:hint="eastAsia"/>
+              </w:rPr>
+              <w:t>为</w:t>
+            </w:r>
+            <w:r>
+              <w:rPr>
+                <w:rFonts w:hint="eastAsia"/>
+              </w:rPr>
+              <w:t>2</w:t>
+            </w:r>
+            <w:r>
+              <w:rPr>
+                <w:rFonts w:hint="eastAsia"/>
+              </w:rPr>
+              <w:t>可删除</w:t>
+            </w:r>
+            <w:proofErr w:type="spellStart"/>
+            <w:r>
+              <w:rPr>
+                <w:rFonts w:hint="eastAsia"/>
+              </w:rPr>
+              <w:t>ownerId</w:t>
+            </w:r>
+            <w:proofErr w:type="spellEnd"/>
+            <w:r>
+              <w:rPr>
+                <w:rFonts w:hint="eastAsia"/>
+              </w:rPr>
+              <w:t>与当前登录用户</w:t>
+            </w:r>
+            <w:proofErr w:type="spellStart"/>
+            <w:r>
+              <w:rPr>
+                <w:rFonts w:hint="eastAsia"/>
+              </w:rPr>
+              <w:t>uid</w:t>
+            </w:r>
+            <w:proofErr w:type="spellEnd"/>
+            <w:r>
+              <w:rPr>
+                <w:rFonts w:hint="eastAsia"/>
+              </w:rPr>
+              <w:t>相同的课程</w:t>
+            </w:r>
+          </w:p>
+        </w:tc>
+      </w:tr>
+    </w:tbl>
+    <w:p/>
     <w:p>
       <w:pPr>
         <w:pStyle w:val="2"/>
@@ -12293,7 +12846,7 @@
 </file>
 
 <file path=customXml/itemProps1.xml><?xml version="1.0" encoding="utf-8"?>
-<ds:datastoreItem xmlns:ds="http://schemas.openxmlformats.org/officeDocument/2006/customXml" ds:itemID="{0D2D73B6-703A-4582-A751-4D35F256D48D}">
+<ds:datastoreItem xmlns:ds="http://schemas.openxmlformats.org/officeDocument/2006/customXml" ds:itemID="{587DD45A-E870-4887-8CB9-A98476D02875}">
   <ds:schemaRefs>
     <ds:schemaRef ds:uri="http://schemas.openxmlformats.org/officeDocument/2006/bibliography"/>
   </ds:schemaRefs>

</xml_diff>